<commit_message>
Chapter 4-5 Clean code
</commit_message>
<xml_diff>
--- a/Ch3-4_Clean code.docx
+++ b/Ch3-4_Clean code.docx
@@ -63,13 +63,7 @@
         <w:rPr>
           <w:rFonts w:ascii="Times New Roman" w:hAnsi="Times New Roman" w:cs="Times New Roman"/>
         </w:rPr>
-        <w:t>F</w:t>
-      </w:r>
-      <w:r>
-        <w:rPr>
-          <w:rFonts w:ascii="Times New Roman" w:hAnsi="Times New Roman" w:cs="Times New Roman"/>
-        </w:rPr>
-        <w:t>irst rule of functions is that they should be small</w:t>
+        <w:t>First rule of functions is that they should be small</w:t>
       </w:r>
     </w:p>
     <w:p>
@@ -87,13 +81,7 @@
         <w:rPr>
           <w:rFonts w:ascii="Times New Roman" w:hAnsi="Times New Roman" w:cs="Times New Roman"/>
         </w:rPr>
-        <w:t>T</w:t>
-      </w:r>
-      <w:r>
-        <w:rPr>
-          <w:rFonts w:ascii="Times New Roman" w:hAnsi="Times New Roman" w:cs="Times New Roman"/>
-        </w:rPr>
-        <w:t>hey should be smaller than that</w:t>
+        <w:t>They should be smaller than that</w:t>
       </w:r>
     </w:p>
     <w:p>
@@ -108,463 +96,2572 @@
         </w:rPr>
       </w:pPr>
       <w:r>
+        <w:rPr>
+          <w:rFonts w:ascii="Times New Roman" w:hAnsi="Times New Roman" w:cs="Times New Roman"/>
+        </w:rPr>
+        <w:t>Very small functions are better</w:t>
+      </w:r>
+    </w:p>
+    <w:p>
+      <w:pPr>
+        <w:pStyle w:val="ListParagraph"/>
+        <w:numPr>
+          <w:ilvl w:val="0"/>
+          <w:numId w:val="1"/>
+        </w:numPr>
+        <w:rPr>
+          <w:rFonts w:ascii="Times New Roman" w:hAnsi="Times New Roman" w:cs="Times New Roman"/>
+        </w:rPr>
+      </w:pPr>
+      <w:r>
+        <w:rPr>
+          <w:rFonts w:ascii="Times New Roman" w:hAnsi="Times New Roman" w:cs="Times New Roman"/>
+        </w:rPr>
+        <w:t>Functions should hardly ever be 20 lines long</w:t>
+      </w:r>
+    </w:p>
+    <w:p>
+      <w:pPr>
+        <w:pStyle w:val="ListParagraph"/>
+        <w:numPr>
+          <w:ilvl w:val="0"/>
+          <w:numId w:val="1"/>
+        </w:numPr>
+        <w:rPr>
+          <w:rFonts w:ascii="Times New Roman" w:hAnsi="Times New Roman" w:cs="Times New Roman"/>
+        </w:rPr>
+      </w:pPr>
+      <w:r>
+        <w:rPr>
+          <w:rFonts w:ascii="Times New Roman" w:hAnsi="Times New Roman" w:cs="Times New Roman"/>
+        </w:rPr>
+        <w:t>Functions should not be 100 lines long</w:t>
+      </w:r>
+    </w:p>
+    <w:p>
+      <w:pPr>
+        <w:pStyle w:val="ListParagraph"/>
+        <w:numPr>
+          <w:ilvl w:val="0"/>
+          <w:numId w:val="1"/>
+        </w:numPr>
+        <w:rPr>
+          <w:rFonts w:ascii="Times New Roman" w:hAnsi="Times New Roman" w:cs="Times New Roman"/>
+        </w:rPr>
+      </w:pPr>
+      <w:r>
+        <w:rPr>
+          <w:rFonts w:ascii="Times New Roman" w:hAnsi="Times New Roman" w:cs="Times New Roman"/>
+        </w:rPr>
+        <w:t>Lines should not be 150 characters long</w:t>
+      </w:r>
+    </w:p>
+    <w:p>
+      <w:pPr>
+        <w:pStyle w:val="ListParagraph"/>
+        <w:numPr>
+          <w:ilvl w:val="0"/>
+          <w:numId w:val="1"/>
+        </w:numPr>
+        <w:rPr>
+          <w:rFonts w:ascii="Times New Roman" w:hAnsi="Times New Roman" w:cs="Times New Roman"/>
+        </w:rPr>
+      </w:pPr>
+      <w:r>
+        <w:rPr>
+          <w:rFonts w:ascii="Times New Roman" w:hAnsi="Times New Roman" w:cs="Times New Roman"/>
+        </w:rPr>
+        <w:t>should usually be shorter than Listing 3-2</w:t>
+      </w:r>
+    </w:p>
+    <w:p>
+      <w:pPr>
+        <w:pStyle w:val="ListParagraph"/>
+        <w:numPr>
+          <w:ilvl w:val="0"/>
+          <w:numId w:val="1"/>
+        </w:numPr>
+        <w:rPr>
+          <w:rFonts w:ascii="Times New Roman" w:hAnsi="Times New Roman" w:cs="Times New Roman"/>
+        </w:rPr>
+      </w:pPr>
+      <w:r>
+        <w:rPr>
+          <w:rFonts w:ascii="Times New Roman" w:hAnsi="Times New Roman" w:cs="Times New Roman"/>
+        </w:rPr>
+        <w:t>Listing 3-2 should really be shortened to Listing 3-3</w:t>
+      </w:r>
+    </w:p>
+    <w:p>
+      <w:pPr>
+        <w:rPr>
+          <w:rFonts w:ascii="Times New Roman" w:hAnsi="Times New Roman" w:cs="Times New Roman"/>
+          <w:b/>
+        </w:rPr>
+      </w:pPr>
+      <w:r>
+        <w:rPr>
+          <w:rFonts w:ascii="Times New Roman" w:hAnsi="Times New Roman" w:cs="Times New Roman"/>
+          <w:b/>
+        </w:rPr>
+        <w:t xml:space="preserve">Blocks and Indenting </w:t>
+      </w:r>
+    </w:p>
+    <w:p>
+      <w:pPr>
+        <w:pStyle w:val="ListParagraph"/>
+        <w:numPr>
+          <w:ilvl w:val="0"/>
+          <w:numId w:val="2"/>
+        </w:numPr>
+        <w:rPr>
+          <w:rFonts w:ascii="Times New Roman" w:hAnsi="Times New Roman" w:cs="Times New Roman"/>
+        </w:rPr>
+      </w:pPr>
+      <w:r>
+        <w:rPr>
+          <w:rFonts w:ascii="Times New Roman" w:hAnsi="Times New Roman" w:cs="Times New Roman"/>
+        </w:rPr>
+        <w:t>Implies that the blocks within if statements, else statements, while statements, and so on should be one line long</w:t>
+      </w:r>
+    </w:p>
+    <w:p>
+      <w:pPr>
+        <w:pStyle w:val="ListParagraph"/>
+        <w:numPr>
+          <w:ilvl w:val="0"/>
+          <w:numId w:val="2"/>
+        </w:numPr>
+        <w:rPr>
+          <w:rFonts w:ascii="Times New Roman" w:hAnsi="Times New Roman" w:cs="Times New Roman"/>
+        </w:rPr>
+      </w:pPr>
+      <w:r>
+        <w:rPr>
+          <w:rFonts w:ascii="Times New Roman" w:hAnsi="Times New Roman" w:cs="Times New Roman"/>
+        </w:rPr>
+        <w:t>Not only does this keep the enclosing function small, but it also adds documentary value because the function called within the block can have a nicely descriptive name</w:t>
+      </w:r>
+    </w:p>
+    <w:p>
+      <w:pPr>
+        <w:pStyle w:val="ListParagraph"/>
+        <w:numPr>
+          <w:ilvl w:val="0"/>
+          <w:numId w:val="2"/>
+        </w:numPr>
+        <w:rPr>
+          <w:rFonts w:ascii="Times New Roman" w:hAnsi="Times New Roman" w:cs="Times New Roman"/>
+        </w:rPr>
+      </w:pPr>
+      <w:r>
+        <w:rPr>
+          <w:rFonts w:ascii="Times New Roman" w:hAnsi="Times New Roman" w:cs="Times New Roman"/>
+        </w:rPr>
+        <w:t>Functions should not be large enough to hold nested structures</w:t>
+      </w:r>
+    </w:p>
+    <w:p>
+      <w:pPr>
+        <w:pStyle w:val="ListParagraph"/>
+        <w:numPr>
+          <w:ilvl w:val="0"/>
+          <w:numId w:val="2"/>
+        </w:numPr>
+        <w:rPr>
+          <w:rFonts w:ascii="Times New Roman" w:hAnsi="Times New Roman" w:cs="Times New Roman"/>
+        </w:rPr>
+      </w:pPr>
+      <w:r>
+        <w:rPr>
+          <w:rFonts w:ascii="Times New Roman" w:hAnsi="Times New Roman" w:cs="Times New Roman"/>
+        </w:rPr>
+        <w:t>The indent level of a function should not be greater than one or two</w:t>
+      </w:r>
+    </w:p>
+    <w:p>
+      <w:pPr>
+        <w:pStyle w:val="ListParagraph"/>
+        <w:numPr>
+          <w:ilvl w:val="0"/>
+          <w:numId w:val="2"/>
+        </w:numPr>
+        <w:rPr>
+          <w:rFonts w:ascii="Times New Roman" w:hAnsi="Times New Roman" w:cs="Times New Roman"/>
+        </w:rPr>
+      </w:pPr>
+      <w:r>
+        <w:rPr>
+          <w:rFonts w:ascii="Times New Roman" w:hAnsi="Times New Roman" w:cs="Times New Roman"/>
+        </w:rPr>
+        <w:t>Makes the functions easier to read and understand</w:t>
+      </w:r>
+    </w:p>
+    <w:p>
+      <w:pPr>
+        <w:rPr>
+          <w:rFonts w:ascii="Times New Roman" w:hAnsi="Times New Roman" w:cs="Times New Roman"/>
+          <w:b/>
+        </w:rPr>
+      </w:pPr>
+      <w:r>
+        <w:rPr>
+          <w:rFonts w:ascii="Times New Roman" w:hAnsi="Times New Roman" w:cs="Times New Roman"/>
+          <w:b/>
+        </w:rPr>
+        <w:t>Do One Thing</w:t>
+      </w:r>
+    </w:p>
+    <w:p>
+      <w:pPr>
+        <w:pStyle w:val="ListParagraph"/>
+        <w:numPr>
+          <w:ilvl w:val="0"/>
+          <w:numId w:val="4"/>
+        </w:numPr>
+        <w:rPr>
+          <w:rFonts w:ascii="Times New Roman" w:hAnsi="Times New Roman" w:cs="Times New Roman"/>
+        </w:rPr>
+      </w:pPr>
+      <w:r>
+        <w:rPr>
+          <w:rFonts w:ascii="Times New Roman" w:hAnsi="Times New Roman" w:cs="Times New Roman"/>
+        </w:rPr>
+        <w:t xml:space="preserve">TO </w:t>
+      </w:r>
+      <w:proofErr w:type="spellStart"/>
+      <w:r>
+        <w:rPr>
+          <w:rFonts w:ascii="Times New Roman" w:hAnsi="Times New Roman" w:cs="Times New Roman"/>
+        </w:rPr>
+        <w:t>RenderPageWithSetupsAndTeardowns</w:t>
+      </w:r>
+      <w:proofErr w:type="spellEnd"/>
+      <w:r>
+        <w:rPr>
+          <w:rFonts w:ascii="Times New Roman" w:hAnsi="Times New Roman" w:cs="Times New Roman"/>
+        </w:rPr>
+        <w:t>, we check to see whether the page is a test page and if so, we include the setups and teardowns. In either case we render the page in HTML.</w:t>
+      </w:r>
+    </w:p>
+    <w:p>
+      <w:pPr>
+        <w:pStyle w:val="ListParagraph"/>
+        <w:numPr>
+          <w:ilvl w:val="0"/>
+          <w:numId w:val="4"/>
+        </w:numPr>
+        <w:rPr>
+          <w:rFonts w:ascii="Times New Roman" w:hAnsi="Times New Roman" w:cs="Times New Roman"/>
+        </w:rPr>
+      </w:pPr>
+      <w:r>
+        <w:rPr>
+          <w:rFonts w:ascii="Times New Roman" w:hAnsi="Times New Roman" w:cs="Times New Roman"/>
+        </w:rPr>
+        <w:t>If you can extract another function from it with a name that is not merely a restatement of its implementation</w:t>
+      </w:r>
+    </w:p>
+    <w:p>
+      <w:pPr>
+        <w:rPr>
+          <w:rFonts w:ascii="Times New Roman" w:hAnsi="Times New Roman" w:cs="Times New Roman"/>
+          <w:b/>
+        </w:rPr>
+      </w:pPr>
+      <w:r>
+        <w:rPr>
+          <w:rFonts w:ascii="Times New Roman" w:hAnsi="Times New Roman" w:cs="Times New Roman"/>
+          <w:b/>
+        </w:rPr>
+        <w:t>Sections within Functions</w:t>
+      </w:r>
+    </w:p>
+    <w:p>
+      <w:pPr>
+        <w:pStyle w:val="ListParagraph"/>
+        <w:numPr>
+          <w:ilvl w:val="0"/>
+          <w:numId w:val="5"/>
+        </w:numPr>
+        <w:rPr>
+          <w:rFonts w:ascii="Times New Roman" w:hAnsi="Times New Roman" w:cs="Times New Roman"/>
+          <w:b/>
+        </w:rPr>
+      </w:pPr>
+      <w:r>
+        <w:rPr>
+          <w:rFonts w:ascii="Times New Roman" w:hAnsi="Times New Roman" w:cs="Times New Roman"/>
+        </w:rPr>
+        <w:t>Function is divided into sections such as declarations, initializations, and sieve.</w:t>
+      </w:r>
+    </w:p>
+    <w:p>
+      <w:pPr>
+        <w:rPr>
+          <w:rFonts w:ascii="Times New Roman" w:hAnsi="Times New Roman" w:cs="Times New Roman"/>
+          <w:b/>
+        </w:rPr>
+      </w:pPr>
+      <w:r>
+        <w:rPr>
+          <w:rFonts w:ascii="Times New Roman" w:hAnsi="Times New Roman" w:cs="Times New Roman"/>
+          <w:b/>
+        </w:rPr>
+        <w:t>One Level of Abstraction per Function</w:t>
+      </w:r>
+    </w:p>
+    <w:p>
+      <w:pPr>
+        <w:pStyle w:val="ListParagraph"/>
+        <w:numPr>
+          <w:ilvl w:val="0"/>
+          <w:numId w:val="5"/>
+        </w:numPr>
+        <w:rPr>
+          <w:rFonts w:ascii="Times New Roman" w:hAnsi="Times New Roman" w:cs="Times New Roman"/>
+        </w:rPr>
+      </w:pPr>
+      <w:r>
+        <w:rPr>
+          <w:rFonts w:ascii="Times New Roman" w:hAnsi="Times New Roman" w:cs="Times New Roman"/>
+        </w:rPr>
+        <w:t>Make sure our functions are doing “one thing,” we need to make sure that the statements within our function are all at the same level of abstraction</w:t>
+      </w:r>
+    </w:p>
+    <w:p>
+      <w:pPr>
+        <w:pStyle w:val="ListParagraph"/>
+        <w:numPr>
+          <w:ilvl w:val="0"/>
+          <w:numId w:val="5"/>
+        </w:numPr>
+        <w:rPr>
+          <w:rFonts w:ascii="Times New Roman" w:hAnsi="Times New Roman" w:cs="Times New Roman"/>
+        </w:rPr>
+      </w:pPr>
+      <w:r>
+        <w:rPr>
+          <w:rFonts w:ascii="Times New Roman" w:hAnsi="Times New Roman" w:cs="Times New Roman"/>
+        </w:rPr>
         <w:t>V</w:t>
       </w:r>
       <w:r>
-        <w:t>ery small functions are better</w:t>
-      </w:r>
-    </w:p>
-    <w:p>
-      <w:pPr>
-        <w:pStyle w:val="ListParagraph"/>
-        <w:numPr>
-          <w:ilvl w:val="0"/>
-          <w:numId w:val="1"/>
-        </w:numPr>
-        <w:rPr>
-          <w:rFonts w:ascii="Times New Roman" w:hAnsi="Times New Roman" w:cs="Times New Roman"/>
-        </w:rPr>
-      </w:pPr>
-      <w:r>
-        <w:t>Functions should hardly ever be 20 lines long</w:t>
-      </w:r>
-    </w:p>
-    <w:p>
-      <w:pPr>
-        <w:pStyle w:val="ListParagraph"/>
-        <w:numPr>
-          <w:ilvl w:val="0"/>
-          <w:numId w:val="1"/>
-        </w:numPr>
-        <w:rPr>
-          <w:rFonts w:ascii="Times New Roman" w:hAnsi="Times New Roman" w:cs="Times New Roman"/>
-        </w:rPr>
-      </w:pPr>
-      <w:r>
-        <w:t>Functions should not be 100 lines long</w:t>
-      </w:r>
-    </w:p>
-    <w:p>
-      <w:pPr>
-        <w:pStyle w:val="ListParagraph"/>
-        <w:numPr>
-          <w:ilvl w:val="0"/>
-          <w:numId w:val="1"/>
-        </w:numPr>
-        <w:rPr>
-          <w:rFonts w:ascii="Times New Roman" w:hAnsi="Times New Roman" w:cs="Times New Roman"/>
-        </w:rPr>
-      </w:pPr>
-      <w:r>
-        <w:t>Lines should not be 150 characters long</w:t>
-      </w:r>
-    </w:p>
-    <w:p>
-      <w:pPr>
-        <w:pStyle w:val="ListParagraph"/>
-        <w:numPr>
-          <w:ilvl w:val="0"/>
-          <w:numId w:val="1"/>
-        </w:numPr>
-        <w:rPr>
-          <w:rFonts w:ascii="Times New Roman" w:hAnsi="Times New Roman" w:cs="Times New Roman"/>
-        </w:rPr>
-      </w:pPr>
-      <w:r>
-        <w:t>should usually be shorter than Listing 3-2</w:t>
-      </w:r>
-    </w:p>
-    <w:p>
-      <w:pPr>
-        <w:pStyle w:val="ListParagraph"/>
-        <w:numPr>
-          <w:ilvl w:val="0"/>
-          <w:numId w:val="1"/>
-        </w:numPr>
-        <w:rPr>
-          <w:rFonts w:ascii="Times New Roman" w:hAnsi="Times New Roman" w:cs="Times New Roman"/>
-        </w:rPr>
-      </w:pPr>
-      <w:r>
-        <w:t>Listing 3-2 should really be shortened to Listing 3-3</w:t>
-      </w:r>
-    </w:p>
-    <w:p>
-      <w:pPr>
-        <w:rPr>
-          <w:rFonts w:ascii="Times New Roman" w:hAnsi="Times New Roman" w:cs="Times New Roman"/>
-          <w:b/>
-        </w:rPr>
-      </w:pPr>
-      <w:r>
-        <w:rPr>
-          <w:rFonts w:ascii="Times New Roman" w:hAnsi="Times New Roman" w:cs="Times New Roman"/>
-          <w:b/>
-        </w:rPr>
-        <w:t xml:space="preserve">Blocks and Indenting </w:t>
-      </w:r>
-    </w:p>
-    <w:p>
-      <w:pPr>
-        <w:pStyle w:val="ListParagraph"/>
-        <w:numPr>
-          <w:ilvl w:val="0"/>
-          <w:numId w:val="2"/>
-        </w:numPr>
-        <w:rPr>
-          <w:rFonts w:ascii="Times New Roman" w:hAnsi="Times New Roman" w:cs="Times New Roman"/>
-        </w:rPr>
-      </w:pPr>
-      <w:r>
+        <w:rPr>
+          <w:rFonts w:ascii="Times New Roman" w:hAnsi="Times New Roman" w:cs="Times New Roman"/>
+        </w:rPr>
+        <w:t xml:space="preserve">ery high level of abstraction, such as </w:t>
+      </w:r>
+      <w:proofErr w:type="spellStart"/>
+      <w:r>
+        <w:rPr>
+          <w:rFonts w:ascii="Times New Roman" w:hAnsi="Times New Roman" w:cs="Times New Roman"/>
+        </w:rPr>
+        <w:t>getHtml</w:t>
+      </w:r>
+      <w:proofErr w:type="spellEnd"/>
+      <w:r>
+        <w:rPr>
+          <w:rFonts w:ascii="Times New Roman" w:hAnsi="Times New Roman" w:cs="Times New Roman"/>
+        </w:rPr>
+        <w:t>();</w:t>
+      </w:r>
+    </w:p>
+    <w:p>
+      <w:pPr>
+        <w:pStyle w:val="ListParagraph"/>
+        <w:numPr>
+          <w:ilvl w:val="0"/>
+          <w:numId w:val="5"/>
+        </w:numPr>
+        <w:rPr>
+          <w:rFonts w:ascii="Times New Roman" w:hAnsi="Times New Roman" w:cs="Times New Roman"/>
+        </w:rPr>
+      </w:pPr>
+      <w:r>
+        <w:rPr>
+          <w:rFonts w:ascii="Times New Roman" w:hAnsi="Times New Roman" w:cs="Times New Roman"/>
+        </w:rPr>
         <w:t>I</w:t>
       </w:r>
       <w:r>
-        <w:t>mplies that the blocks within if statements, else statements, while statements, and so on should be one line long</w:t>
-      </w:r>
-    </w:p>
-    <w:p>
-      <w:pPr>
-        <w:pStyle w:val="ListParagraph"/>
-        <w:numPr>
-          <w:ilvl w:val="0"/>
-          <w:numId w:val="2"/>
-        </w:numPr>
-        <w:rPr>
-          <w:rFonts w:ascii="Times New Roman" w:hAnsi="Times New Roman" w:cs="Times New Roman"/>
-        </w:rPr>
-      </w:pPr>
-      <w:r>
-        <w:t>Not only does this keep the enclosing function small, but it also adds documentary value because the function called within the block can have a nicely descriptive name</w:t>
-      </w:r>
-    </w:p>
-    <w:p>
-      <w:pPr>
-        <w:pStyle w:val="ListParagraph"/>
-        <w:numPr>
-          <w:ilvl w:val="0"/>
-          <w:numId w:val="2"/>
-        </w:numPr>
-        <w:rPr>
-          <w:rFonts w:ascii="Times New Roman" w:hAnsi="Times New Roman" w:cs="Times New Roman"/>
-        </w:rPr>
-      </w:pPr>
-      <w:r>
-        <w:t>F</w:t>
-      </w:r>
-      <w:r>
-        <w:t>unctions should not be large enough to hold nested structures</w:t>
-      </w:r>
-    </w:p>
-    <w:p>
-      <w:pPr>
-        <w:pStyle w:val="ListParagraph"/>
-        <w:numPr>
-          <w:ilvl w:val="0"/>
-          <w:numId w:val="2"/>
-        </w:numPr>
-        <w:rPr>
-          <w:rFonts w:ascii="Times New Roman" w:hAnsi="Times New Roman" w:cs="Times New Roman"/>
-        </w:rPr>
-      </w:pPr>
-      <w:r>
-        <w:t>T</w:t>
-      </w:r>
-      <w:r>
-        <w:t>he indent level of a function should not be greater than one or two</w:t>
-      </w:r>
-    </w:p>
-    <w:p>
-      <w:pPr>
-        <w:pStyle w:val="ListParagraph"/>
-        <w:numPr>
-          <w:ilvl w:val="0"/>
-          <w:numId w:val="2"/>
-        </w:numPr>
-        <w:rPr>
-          <w:rFonts w:ascii="Times New Roman" w:hAnsi="Times New Roman" w:cs="Times New Roman"/>
-        </w:rPr>
-      </w:pPr>
-      <w:r>
-        <w:t>M</w:t>
-      </w:r>
-      <w:r>
-        <w:t>akes the functions easier to read and understand</w:t>
-      </w:r>
-    </w:p>
-    <w:p>
-      <w:pPr>
-        <w:rPr>
-          <w:rFonts w:ascii="Times New Roman" w:hAnsi="Times New Roman" w:cs="Times New Roman"/>
-          <w:b/>
-        </w:rPr>
-      </w:pPr>
-      <w:r>
-        <w:rPr>
-          <w:rFonts w:ascii="Times New Roman" w:hAnsi="Times New Roman" w:cs="Times New Roman"/>
-          <w:b/>
-        </w:rPr>
-        <w:t>Do One Thing</w:t>
-      </w:r>
-    </w:p>
-    <w:p>
-      <w:pPr>
-        <w:pStyle w:val="ListParagraph"/>
-        <w:numPr>
-          <w:ilvl w:val="0"/>
-          <w:numId w:val="4"/>
-        </w:numPr>
-        <w:rPr>
-          <w:rFonts w:ascii="Times New Roman" w:hAnsi="Times New Roman" w:cs="Times New Roman"/>
-        </w:rPr>
-      </w:pPr>
-      <w:r>
-        <w:t xml:space="preserve">TO </w:t>
+        <w:rPr>
+          <w:rFonts w:ascii="Times New Roman" w:hAnsi="Times New Roman" w:cs="Times New Roman"/>
+        </w:rPr>
+        <w:t xml:space="preserve">ntermediate level of abstraction, such as: String </w:t>
       </w:r>
       <w:proofErr w:type="spellStart"/>
       <w:r>
-        <w:t>RenderPageWithSetupsAndTeardowns</w:t>
+        <w:rPr>
+          <w:rFonts w:ascii="Times New Roman" w:hAnsi="Times New Roman" w:cs="Times New Roman"/>
+        </w:rPr>
+        <w:t>pagePathName</w:t>
       </w:r>
       <w:proofErr w:type="spellEnd"/>
       <w:r>
-        <w:t>, we check to see whether the page is a test page and if so, we include the setups and teardowns. In either case we render the page in HTML.</w:t>
-      </w:r>
-    </w:p>
-    <w:p>
-      <w:pPr>
-        <w:pStyle w:val="ListParagraph"/>
-        <w:numPr>
-          <w:ilvl w:val="0"/>
-          <w:numId w:val="4"/>
-        </w:numPr>
-        <w:rPr>
-          <w:rFonts w:ascii="Times New Roman" w:hAnsi="Times New Roman" w:cs="Times New Roman"/>
-        </w:rPr>
-      </w:pPr>
-      <w:r>
-        <w:t>I</w:t>
-      </w:r>
-      <w:r>
-        <w:t>f you can extract another function from it with a name that is not me</w:t>
-      </w:r>
-      <w:r>
-        <w:t>rely a restatement of its implementation</w:t>
-      </w:r>
-    </w:p>
-    <w:p>
-      <w:pPr>
-        <w:rPr>
-          <w:rFonts w:ascii="Times New Roman" w:hAnsi="Times New Roman" w:cs="Times New Roman"/>
-          <w:b/>
-        </w:rPr>
-      </w:pPr>
-      <w:r>
-        <w:rPr>
-          <w:rFonts w:ascii="Times New Roman" w:hAnsi="Times New Roman" w:cs="Times New Roman"/>
-          <w:b/>
-        </w:rPr>
-        <w:t>Sections within Functions</w:t>
-      </w:r>
-    </w:p>
-    <w:p>
-      <w:pPr>
-        <w:pStyle w:val="ListParagraph"/>
-        <w:numPr>
-          <w:ilvl w:val="0"/>
-          <w:numId w:val="5"/>
-        </w:numPr>
-        <w:rPr>
-          <w:rFonts w:ascii="Times New Roman" w:hAnsi="Times New Roman" w:cs="Times New Roman"/>
-          <w:b/>
-        </w:rPr>
-      </w:pPr>
-      <w:r>
-        <w:t>F</w:t>
-      </w:r>
-      <w:r>
-        <w:t>unction is divided into sections such as declarations, initializations, and sieve.</w:t>
-      </w:r>
-    </w:p>
-    <w:p>
-      <w:pPr>
-        <w:rPr>
-          <w:rFonts w:ascii="Times New Roman" w:hAnsi="Times New Roman" w:cs="Times New Roman"/>
-          <w:b/>
-        </w:rPr>
-      </w:pPr>
-      <w:r>
-        <w:rPr>
-          <w:rFonts w:ascii="Times New Roman" w:hAnsi="Times New Roman" w:cs="Times New Roman"/>
-          <w:b/>
-        </w:rPr>
-        <w:t>One Level of Abstraction per Function</w:t>
-      </w:r>
-    </w:p>
-    <w:p>
-      <w:pPr>
-        <w:pStyle w:val="ListParagraph"/>
-        <w:numPr>
-          <w:ilvl w:val="0"/>
-          <w:numId w:val="5"/>
-        </w:numPr>
-        <w:rPr>
-          <w:rFonts w:ascii="Times New Roman" w:hAnsi="Times New Roman" w:cs="Times New Roman"/>
-        </w:rPr>
-      </w:pPr>
-      <w:r>
-        <w:t>M</w:t>
-      </w:r>
-      <w:r>
-        <w:t>ake sure our functions are doing “one thing,” we need to make sure that the statements within our function are all at the same level of abstraction</w:t>
-      </w:r>
-    </w:p>
-    <w:p>
-      <w:pPr>
-        <w:pStyle w:val="ListParagraph"/>
-        <w:numPr>
-          <w:ilvl w:val="0"/>
-          <w:numId w:val="5"/>
-        </w:numPr>
-        <w:rPr>
-          <w:rFonts w:ascii="Times New Roman" w:hAnsi="Times New Roman" w:cs="Times New Roman"/>
-        </w:rPr>
-      </w:pPr>
-      <w:r>
-        <w:t>V</w:t>
-      </w:r>
-      <w:r>
-        <w:t xml:space="preserve">ery high level of abstraction, such as </w:t>
+        <w:rPr>
+          <w:rFonts w:ascii="Times New Roman" w:hAnsi="Times New Roman" w:cs="Times New Roman"/>
+        </w:rPr>
+        <w:t xml:space="preserve"> = </w:t>
       </w:r>
       <w:proofErr w:type="spellStart"/>
       <w:r>
-        <w:t>getHtml</w:t>
+        <w:rPr>
+          <w:rFonts w:ascii="Times New Roman" w:hAnsi="Times New Roman" w:cs="Times New Roman"/>
+        </w:rPr>
+        <w:t>PathParser.render</w:t>
       </w:r>
       <w:proofErr w:type="spellEnd"/>
       <w:r>
-        <w:t>();</w:t>
-      </w:r>
-    </w:p>
-    <w:p>
-      <w:pPr>
-        <w:pStyle w:val="ListParagraph"/>
-        <w:numPr>
-          <w:ilvl w:val="0"/>
-          <w:numId w:val="5"/>
-        </w:numPr>
-        <w:rPr>
-          <w:rFonts w:ascii="Times New Roman" w:hAnsi="Times New Roman" w:cs="Times New Roman"/>
-        </w:rPr>
-      </w:pPr>
-      <w:r>
-        <w:t>I</w:t>
-      </w:r>
-      <w:r>
-        <w:t xml:space="preserve">ntermediate level of abstraction, such as: String </w:t>
+        <w:rPr>
+          <w:rFonts w:ascii="Times New Roman" w:hAnsi="Times New Roman" w:cs="Times New Roman"/>
+        </w:rPr>
+        <w:t>(</w:t>
       </w:r>
       <w:proofErr w:type="spellStart"/>
       <w:r>
-        <w:t>pagePathName</w:t>
+        <w:rPr>
+          <w:rFonts w:ascii="Times New Roman" w:hAnsi="Times New Roman" w:cs="Times New Roman"/>
+        </w:rPr>
+        <w:t>pagePath</w:t>
       </w:r>
       <w:proofErr w:type="spellEnd"/>
       <w:r>
+        <w:rPr>
+          <w:rFonts w:ascii="Times New Roman" w:hAnsi="Times New Roman" w:cs="Times New Roman"/>
+        </w:rPr>
+        <w:t>);</w:t>
+      </w:r>
+    </w:p>
+    <w:p>
+      <w:pPr>
+        <w:rPr>
+          <w:rFonts w:ascii="Times New Roman" w:hAnsi="Times New Roman" w:cs="Times New Roman"/>
+          <w:b/>
+        </w:rPr>
+      </w:pPr>
+      <w:r>
+        <w:rPr>
+          <w:rFonts w:ascii="Times New Roman" w:hAnsi="Times New Roman" w:cs="Times New Roman"/>
+          <w:b/>
+        </w:rPr>
+        <w:t>Switch Statements</w:t>
+      </w:r>
+    </w:p>
+    <w:p>
+      <w:pPr>
+        <w:pStyle w:val="ListParagraph"/>
+        <w:numPr>
+          <w:ilvl w:val="0"/>
+          <w:numId w:val="7"/>
+        </w:numPr>
+        <w:rPr>
+          <w:rFonts w:ascii="Times New Roman" w:hAnsi="Times New Roman" w:cs="Times New Roman"/>
+          <w:b/>
+        </w:rPr>
+      </w:pPr>
+      <w:r>
+        <w:rPr>
+          <w:rFonts w:ascii="Times New Roman" w:hAnsi="Times New Roman" w:cs="Times New Roman"/>
+        </w:rPr>
+        <w:t>It’s hard to make a small switch statement</w:t>
+      </w:r>
+    </w:p>
+    <w:p>
+      <w:pPr>
+        <w:pStyle w:val="ListParagraph"/>
+        <w:numPr>
+          <w:ilvl w:val="0"/>
+          <w:numId w:val="8"/>
+        </w:numPr>
+        <w:rPr>
+          <w:rFonts w:ascii="Times New Roman" w:hAnsi="Times New Roman" w:cs="Times New Roman"/>
+          <w:b/>
+        </w:rPr>
+      </w:pPr>
+      <w:r>
+        <w:rPr>
+          <w:rFonts w:ascii="Times New Roman" w:hAnsi="Times New Roman" w:cs="Times New Roman"/>
+        </w:rPr>
+        <w:t>Because switch cases is definitely a large function.</w:t>
+      </w:r>
+    </w:p>
+    <w:p>
+      <w:pPr>
+        <w:pStyle w:val="ListParagraph"/>
+        <w:numPr>
+          <w:ilvl w:val="0"/>
+          <w:numId w:val="7"/>
+        </w:numPr>
+        <w:rPr>
+          <w:rFonts w:ascii="Times New Roman" w:hAnsi="Times New Roman" w:cs="Times New Roman"/>
+          <w:b/>
+        </w:rPr>
+      </w:pPr>
+      <w:r>
+        <w:rPr>
+          <w:rFonts w:ascii="Times New Roman" w:hAnsi="Times New Roman" w:cs="Times New Roman"/>
+        </w:rPr>
+        <w:t>It’s also hard to make a switch statement that does one thing</w:t>
+      </w:r>
+    </w:p>
+    <w:p>
+      <w:pPr>
+        <w:pStyle w:val="ListParagraph"/>
+        <w:numPr>
+          <w:ilvl w:val="0"/>
+          <w:numId w:val="7"/>
+        </w:numPr>
+        <w:rPr>
+          <w:rFonts w:ascii="Times New Roman" w:hAnsi="Times New Roman" w:cs="Times New Roman"/>
+          <w:b/>
+        </w:rPr>
+      </w:pPr>
+      <w:r>
+        <w:rPr>
+          <w:rFonts w:ascii="Times New Roman" w:hAnsi="Times New Roman" w:cs="Times New Roman"/>
+        </w:rPr>
+        <w:t>Make sure that each switch statement is buried in a low-level class and is never repeated.</w:t>
+      </w:r>
+    </w:p>
+    <w:p>
+      <w:pPr>
+        <w:rPr>
+          <w:rFonts w:ascii="Times New Roman" w:hAnsi="Times New Roman" w:cs="Times New Roman"/>
+          <w:b/>
+        </w:rPr>
+      </w:pPr>
+      <w:r>
+        <w:rPr>
+          <w:rFonts w:ascii="Times New Roman" w:hAnsi="Times New Roman" w:cs="Times New Roman"/>
+          <w:b/>
+        </w:rPr>
+        <w:t>Use Descriptive Names</w:t>
+      </w:r>
+    </w:p>
+    <w:p>
+      <w:pPr>
+        <w:pStyle w:val="ListParagraph"/>
+        <w:numPr>
+          <w:ilvl w:val="0"/>
+          <w:numId w:val="9"/>
+        </w:numPr>
+        <w:rPr>
+          <w:rFonts w:ascii="Times New Roman" w:hAnsi="Times New Roman" w:cs="Times New Roman"/>
+          <w:b/>
+        </w:rPr>
+      </w:pPr>
+      <w:r>
+        <w:rPr>
+          <w:rFonts w:ascii="Times New Roman" w:hAnsi="Times New Roman" w:cs="Times New Roman"/>
+        </w:rPr>
+        <w:lastRenderedPageBreak/>
+        <w:t>A long descriptive name is better than a short enigmatic name.</w:t>
+      </w:r>
+    </w:p>
+    <w:p>
+      <w:pPr>
+        <w:pStyle w:val="ListParagraph"/>
+        <w:numPr>
+          <w:ilvl w:val="0"/>
+          <w:numId w:val="9"/>
+        </w:numPr>
+        <w:rPr>
+          <w:rFonts w:ascii="Times New Roman" w:hAnsi="Times New Roman" w:cs="Times New Roman"/>
+          <w:b/>
+        </w:rPr>
+      </w:pPr>
+      <w:r>
+        <w:rPr>
+          <w:rFonts w:ascii="Times New Roman" w:hAnsi="Times New Roman" w:cs="Times New Roman"/>
+        </w:rPr>
+        <w:t>Descriptive names will clarify the design of the module in your mind and help you to improve it.</w:t>
+      </w:r>
+    </w:p>
+    <w:p>
+      <w:pPr>
+        <w:pStyle w:val="ListParagraph"/>
+        <w:numPr>
+          <w:ilvl w:val="0"/>
+          <w:numId w:val="9"/>
+        </w:numPr>
+        <w:rPr>
+          <w:rFonts w:ascii="Times New Roman" w:hAnsi="Times New Roman" w:cs="Times New Roman"/>
+          <w:b/>
+        </w:rPr>
+      </w:pPr>
+      <w:r>
+        <w:rPr>
+          <w:rFonts w:ascii="Times New Roman" w:hAnsi="Times New Roman" w:cs="Times New Roman"/>
+        </w:rPr>
+        <w:t>Be consistent in your names</w:t>
+      </w:r>
+    </w:p>
+    <w:p>
+      <w:pPr>
+        <w:pStyle w:val="ListParagraph"/>
+        <w:numPr>
+          <w:ilvl w:val="0"/>
+          <w:numId w:val="8"/>
+        </w:numPr>
+        <w:rPr>
+          <w:rFonts w:ascii="Times New Roman" w:hAnsi="Times New Roman" w:cs="Times New Roman"/>
+          <w:b/>
+        </w:rPr>
+      </w:pPr>
+      <w:r>
+        <w:rPr>
+          <w:rFonts w:ascii="Times New Roman" w:hAnsi="Times New Roman" w:cs="Times New Roman"/>
+        </w:rPr>
+        <w:t>Use the same phrases, nouns, and verbs in the function names you choose for your modules.</w:t>
+      </w:r>
+    </w:p>
+    <w:p>
+      <w:pPr>
+        <w:pStyle w:val="ListParagraph"/>
+        <w:numPr>
+          <w:ilvl w:val="0"/>
+          <w:numId w:val="8"/>
+        </w:numPr>
+        <w:rPr>
+          <w:rFonts w:ascii="Times New Roman" w:hAnsi="Times New Roman" w:cs="Times New Roman"/>
+          <w:b/>
+        </w:rPr>
+      </w:pPr>
+      <w:r>
+        <w:rPr>
+          <w:rFonts w:ascii="Times New Roman" w:hAnsi="Times New Roman" w:cs="Times New Roman"/>
+        </w:rPr>
+        <w:t xml:space="preserve">For example, the names </w:t>
+      </w:r>
+      <w:proofErr w:type="spellStart"/>
+      <w:r>
+        <w:rPr>
+          <w:rFonts w:ascii="Times New Roman" w:hAnsi="Times New Roman" w:cs="Times New Roman"/>
+        </w:rPr>
+        <w:t>includeSetupAndTeardownPages</w:t>
+      </w:r>
+      <w:proofErr w:type="spellEnd"/>
+      <w:r>
+        <w:rPr>
+          <w:rFonts w:ascii="Times New Roman" w:hAnsi="Times New Roman" w:cs="Times New Roman"/>
+        </w:rPr>
+        <w:t xml:space="preserve">, </w:t>
+      </w:r>
+      <w:proofErr w:type="spellStart"/>
+      <w:r>
+        <w:rPr>
+          <w:rFonts w:ascii="Times New Roman" w:hAnsi="Times New Roman" w:cs="Times New Roman"/>
+        </w:rPr>
+        <w:t>includeSetupPages</w:t>
+      </w:r>
+      <w:proofErr w:type="spellEnd"/>
+      <w:r>
+        <w:rPr>
+          <w:rFonts w:ascii="Times New Roman" w:hAnsi="Times New Roman" w:cs="Times New Roman"/>
+        </w:rPr>
+        <w:t xml:space="preserve">, </w:t>
+      </w:r>
+      <w:proofErr w:type="spellStart"/>
+      <w:r>
+        <w:rPr>
+          <w:rFonts w:ascii="Times New Roman" w:hAnsi="Times New Roman" w:cs="Times New Roman"/>
+        </w:rPr>
+        <w:t>includeSuiteSetupPage</w:t>
+      </w:r>
+      <w:proofErr w:type="spellEnd"/>
+      <w:r>
+        <w:rPr>
+          <w:rFonts w:ascii="Times New Roman" w:hAnsi="Times New Roman" w:cs="Times New Roman"/>
+        </w:rPr>
+        <w:t xml:space="preserve">, and </w:t>
+      </w:r>
+      <w:proofErr w:type="spellStart"/>
+      <w:r>
+        <w:rPr>
+          <w:rFonts w:ascii="Times New Roman" w:hAnsi="Times New Roman" w:cs="Times New Roman"/>
+        </w:rPr>
+        <w:t>includeSetupPage</w:t>
+      </w:r>
+      <w:proofErr w:type="spellEnd"/>
+      <w:r>
+        <w:rPr>
+          <w:rFonts w:ascii="Times New Roman" w:hAnsi="Times New Roman" w:cs="Times New Roman"/>
+        </w:rPr>
+        <w:t>.</w:t>
+      </w:r>
+    </w:p>
+    <w:p>
+      <w:pPr>
+        <w:rPr>
+          <w:rFonts w:ascii="Times New Roman" w:hAnsi="Times New Roman" w:cs="Times New Roman"/>
+          <w:b/>
+        </w:rPr>
+      </w:pPr>
+      <w:r>
+        <w:rPr>
+          <w:rFonts w:ascii="Times New Roman" w:hAnsi="Times New Roman" w:cs="Times New Roman"/>
+          <w:b/>
+        </w:rPr>
+        <w:t>Function Arguments</w:t>
+      </w:r>
+    </w:p>
+    <w:p>
+      <w:pPr>
+        <w:pStyle w:val="ListParagraph"/>
+        <w:numPr>
+          <w:ilvl w:val="0"/>
+          <w:numId w:val="12"/>
+        </w:numPr>
+        <w:rPr>
+          <w:rFonts w:ascii="Times New Roman" w:hAnsi="Times New Roman" w:cs="Times New Roman"/>
+          <w:b/>
+        </w:rPr>
+      </w:pPr>
+      <w:r>
+        <w:rPr>
+          <w:rFonts w:ascii="Times New Roman" w:hAnsi="Times New Roman" w:cs="Times New Roman"/>
+          <w:b/>
+        </w:rPr>
+        <w:t>Ideal numbers of arguments for a functions</w:t>
+      </w:r>
+    </w:p>
+    <w:p>
+      <w:pPr>
+        <w:pStyle w:val="ListParagraph"/>
+        <w:numPr>
+          <w:ilvl w:val="0"/>
+          <w:numId w:val="14"/>
+        </w:numPr>
+        <w:rPr>
+          <w:rFonts w:ascii="Times New Roman" w:hAnsi="Times New Roman" w:cs="Times New Roman"/>
+          <w:b/>
+        </w:rPr>
+      </w:pPr>
+      <w:r>
+        <w:rPr>
+          <w:rFonts w:ascii="Times New Roman" w:hAnsi="Times New Roman" w:cs="Times New Roman"/>
+        </w:rPr>
+        <w:t>Zero (</w:t>
+      </w:r>
+      <w:proofErr w:type="spellStart"/>
+      <w:r>
+        <w:rPr>
+          <w:rFonts w:ascii="Times New Roman" w:hAnsi="Times New Roman" w:cs="Times New Roman"/>
+        </w:rPr>
+        <w:t>niladic</w:t>
+      </w:r>
+      <w:proofErr w:type="spellEnd"/>
+      <w:r>
+        <w:rPr>
+          <w:rFonts w:ascii="Times New Roman" w:hAnsi="Times New Roman" w:cs="Times New Roman"/>
+        </w:rPr>
+        <w:t>)</w:t>
+      </w:r>
+    </w:p>
+    <w:p>
+      <w:pPr>
+        <w:pStyle w:val="ListParagraph"/>
+        <w:numPr>
+          <w:ilvl w:val="0"/>
+          <w:numId w:val="14"/>
+        </w:numPr>
+        <w:rPr>
+          <w:rFonts w:ascii="Times New Roman" w:hAnsi="Times New Roman" w:cs="Times New Roman"/>
+          <w:b/>
+        </w:rPr>
+      </w:pPr>
+      <w:r>
+        <w:rPr>
+          <w:rFonts w:ascii="Times New Roman" w:hAnsi="Times New Roman" w:cs="Times New Roman"/>
+        </w:rPr>
+        <w:t>One (monadic)</w:t>
+      </w:r>
+    </w:p>
+    <w:p>
+      <w:pPr>
+        <w:pStyle w:val="ListParagraph"/>
+        <w:numPr>
+          <w:ilvl w:val="0"/>
+          <w:numId w:val="14"/>
+        </w:numPr>
+        <w:rPr>
+          <w:rFonts w:ascii="Times New Roman" w:hAnsi="Times New Roman" w:cs="Times New Roman"/>
+          <w:b/>
+        </w:rPr>
+      </w:pPr>
+      <w:r>
+        <w:rPr>
+          <w:rFonts w:ascii="Times New Roman" w:hAnsi="Times New Roman" w:cs="Times New Roman"/>
+        </w:rPr>
+        <w:t>Two (dyadic)</w:t>
+      </w:r>
+    </w:p>
+    <w:p>
+      <w:pPr>
+        <w:pStyle w:val="ListParagraph"/>
+        <w:numPr>
+          <w:ilvl w:val="0"/>
+          <w:numId w:val="14"/>
+        </w:numPr>
+        <w:rPr>
+          <w:rFonts w:ascii="Times New Roman" w:hAnsi="Times New Roman" w:cs="Times New Roman"/>
+          <w:b/>
+        </w:rPr>
+      </w:pPr>
+      <w:r>
+        <w:rPr>
+          <w:rFonts w:ascii="Times New Roman" w:hAnsi="Times New Roman" w:cs="Times New Roman"/>
+        </w:rPr>
+        <w:t>Three (triadic)</w:t>
+      </w:r>
+    </w:p>
+    <w:p>
+      <w:pPr>
+        <w:pStyle w:val="ListParagraph"/>
+        <w:numPr>
+          <w:ilvl w:val="0"/>
+          <w:numId w:val="14"/>
+        </w:numPr>
+        <w:rPr>
+          <w:rFonts w:ascii="Times New Roman" w:hAnsi="Times New Roman" w:cs="Times New Roman"/>
+          <w:b/>
+        </w:rPr>
+      </w:pPr>
+      <w:r>
+        <w:rPr>
+          <w:rFonts w:ascii="Times New Roman" w:hAnsi="Times New Roman" w:cs="Times New Roman"/>
+        </w:rPr>
+        <w:t>More than three (</w:t>
+      </w:r>
+      <w:proofErr w:type="spellStart"/>
+      <w:r>
+        <w:rPr>
+          <w:rFonts w:ascii="Times New Roman" w:hAnsi="Times New Roman" w:cs="Times New Roman"/>
+        </w:rPr>
+        <w:t>polyadic</w:t>
+      </w:r>
+      <w:proofErr w:type="spellEnd"/>
+      <w:r>
+        <w:rPr>
+          <w:rFonts w:ascii="Times New Roman" w:hAnsi="Times New Roman" w:cs="Times New Roman"/>
+        </w:rPr>
+        <w:t>)</w:t>
+      </w:r>
+      <w:r>
+        <w:rPr>
+          <w:rFonts w:ascii="Times New Roman" w:hAnsi="Times New Roman" w:cs="Times New Roman"/>
+        </w:rPr>
+        <w:t xml:space="preserve"> – requires very justification and then shouldn’t be used anyway</w:t>
+      </w:r>
+    </w:p>
+    <w:p>
+      <w:pPr>
+        <w:rPr>
+          <w:rFonts w:ascii="Times New Roman" w:hAnsi="Times New Roman" w:cs="Times New Roman"/>
+          <w:b/>
+        </w:rPr>
+      </w:pPr>
+      <w:r>
+        <w:rPr>
+          <w:rFonts w:ascii="Times New Roman" w:hAnsi="Times New Roman" w:cs="Times New Roman"/>
+          <w:b/>
+        </w:rPr>
+        <w:t>Common Monadic Forms</w:t>
+      </w:r>
+    </w:p>
+    <w:p>
+      <w:pPr>
+        <w:pStyle w:val="ListParagraph"/>
+        <w:numPr>
+          <w:ilvl w:val="0"/>
+          <w:numId w:val="12"/>
+        </w:numPr>
+        <w:rPr>
+          <w:rFonts w:ascii="Times New Roman" w:hAnsi="Times New Roman" w:cs="Times New Roman"/>
+          <w:b/>
+        </w:rPr>
+      </w:pPr>
+      <w:r>
+        <w:rPr>
+          <w:rFonts w:ascii="Times New Roman" w:hAnsi="Times New Roman" w:cs="Times New Roman"/>
+        </w:rPr>
+        <w:t>Event is a less common but a very useful form for a single argument function</w:t>
+      </w:r>
+    </w:p>
+    <w:p>
+      <w:pPr>
+        <w:pStyle w:val="ListParagraph"/>
+        <w:numPr>
+          <w:ilvl w:val="0"/>
+          <w:numId w:val="12"/>
+        </w:numPr>
+        <w:rPr>
+          <w:rFonts w:ascii="Times New Roman" w:hAnsi="Times New Roman" w:cs="Times New Roman"/>
+          <w:b/>
+        </w:rPr>
+      </w:pPr>
+      <w:r>
+        <w:rPr>
+          <w:rFonts w:ascii="Times New Roman" w:hAnsi="Times New Roman" w:cs="Times New Roman"/>
+        </w:rPr>
+        <w:t>P</w:t>
+      </w:r>
+      <w:r>
+        <w:rPr>
+          <w:rFonts w:ascii="Times New Roman" w:hAnsi="Times New Roman" w:cs="Times New Roman"/>
+        </w:rPr>
+        <w:t>rogram is meant to interpret the function call as an event and use the argument to alter the state of the system</w:t>
+      </w:r>
+    </w:p>
+    <w:p>
+      <w:pPr>
+        <w:pStyle w:val="ListParagraph"/>
+        <w:numPr>
+          <w:ilvl w:val="0"/>
+          <w:numId w:val="15"/>
+        </w:numPr>
+        <w:rPr>
+          <w:rFonts w:ascii="Times New Roman" w:hAnsi="Times New Roman" w:cs="Times New Roman"/>
+          <w:b/>
+        </w:rPr>
+      </w:pPr>
+      <w:r>
+        <w:rPr>
+          <w:rFonts w:ascii="Times New Roman" w:hAnsi="Times New Roman" w:cs="Times New Roman"/>
+        </w:rPr>
+        <w:t xml:space="preserve">For example, void </w:t>
+      </w:r>
+      <w:proofErr w:type="spellStart"/>
+      <w:r>
+        <w:rPr>
+          <w:rFonts w:ascii="Times New Roman" w:hAnsi="Times New Roman" w:cs="Times New Roman"/>
+        </w:rPr>
+        <w:t>passwordAttemptFailedNtimes</w:t>
+      </w:r>
+      <w:proofErr w:type="spellEnd"/>
+      <w:r>
+        <w:rPr>
+          <w:rFonts w:ascii="Times New Roman" w:hAnsi="Times New Roman" w:cs="Times New Roman"/>
+        </w:rPr>
+        <w:t>(</w:t>
+      </w:r>
+      <w:proofErr w:type="spellStart"/>
+      <w:r>
+        <w:rPr>
+          <w:rFonts w:ascii="Times New Roman" w:hAnsi="Times New Roman" w:cs="Times New Roman"/>
+        </w:rPr>
+        <w:t>int</w:t>
+      </w:r>
+      <w:proofErr w:type="spellEnd"/>
+      <w:r>
+        <w:rPr>
+          <w:rFonts w:ascii="Times New Roman" w:hAnsi="Times New Roman" w:cs="Times New Roman"/>
+        </w:rPr>
+        <w:t xml:space="preserve"> attempts)</w:t>
+      </w:r>
+    </w:p>
+    <w:p>
+      <w:pPr>
+        <w:pStyle w:val="ListParagraph"/>
+        <w:numPr>
+          <w:ilvl w:val="0"/>
+          <w:numId w:val="17"/>
+        </w:numPr>
+        <w:rPr>
+          <w:rFonts w:ascii="Times New Roman" w:hAnsi="Times New Roman" w:cs="Times New Roman"/>
+          <w:b/>
+        </w:rPr>
+      </w:pPr>
+      <w:r>
+        <w:rPr>
+          <w:rFonts w:ascii="Times New Roman" w:hAnsi="Times New Roman" w:cs="Times New Roman"/>
+        </w:rPr>
+        <w:t>Should be very clear to the reader that this is an event.</w:t>
+      </w:r>
+    </w:p>
+    <w:p>
+      <w:pPr>
+        <w:rPr>
+          <w:rFonts w:ascii="Times New Roman" w:hAnsi="Times New Roman" w:cs="Times New Roman"/>
+          <w:b/>
+        </w:rPr>
+      </w:pPr>
+      <w:r>
+        <w:rPr>
+          <w:rFonts w:ascii="Times New Roman" w:hAnsi="Times New Roman" w:cs="Times New Roman"/>
+          <w:b/>
+        </w:rPr>
+        <w:t>Flag Arguments</w:t>
+      </w:r>
+    </w:p>
+    <w:p>
+      <w:pPr>
+        <w:pStyle w:val="ListParagraph"/>
+        <w:numPr>
+          <w:ilvl w:val="0"/>
+          <w:numId w:val="17"/>
+        </w:numPr>
+        <w:rPr>
+          <w:rFonts w:ascii="Times New Roman" w:hAnsi="Times New Roman" w:cs="Times New Roman"/>
+          <w:b/>
+        </w:rPr>
+      </w:pPr>
+      <w:r>
+        <w:rPr>
+          <w:rFonts w:ascii="Times New Roman" w:hAnsi="Times New Roman" w:cs="Times New Roman"/>
+        </w:rPr>
+        <w:t xml:space="preserve">Passing a </w:t>
+      </w:r>
+      <w:proofErr w:type="spellStart"/>
+      <w:r>
+        <w:rPr>
+          <w:rFonts w:ascii="Times New Roman" w:hAnsi="Times New Roman" w:cs="Times New Roman"/>
+        </w:rPr>
+        <w:t>boolean</w:t>
+      </w:r>
+      <w:proofErr w:type="spellEnd"/>
+      <w:r>
+        <w:rPr>
+          <w:rFonts w:ascii="Times New Roman" w:hAnsi="Times New Roman" w:cs="Times New Roman"/>
+        </w:rPr>
+        <w:t xml:space="preserve"> into a function is a truly terrible practice.</w:t>
+      </w:r>
+    </w:p>
+    <w:p>
+      <w:pPr>
+        <w:rPr>
+          <w:rFonts w:ascii="Times New Roman" w:hAnsi="Times New Roman" w:cs="Times New Roman"/>
+          <w:b/>
+        </w:rPr>
+      </w:pPr>
+      <w:r>
+        <w:rPr>
+          <w:rFonts w:ascii="Times New Roman" w:hAnsi="Times New Roman" w:cs="Times New Roman"/>
+          <w:b/>
+        </w:rPr>
+        <w:t>Dyadic Functions</w:t>
+      </w:r>
+    </w:p>
+    <w:p>
+      <w:pPr>
+        <w:pStyle w:val="ListParagraph"/>
+        <w:numPr>
+          <w:ilvl w:val="0"/>
+          <w:numId w:val="17"/>
+        </w:numPr>
+        <w:rPr>
+          <w:rFonts w:ascii="Times New Roman" w:hAnsi="Times New Roman" w:cs="Times New Roman"/>
+          <w:b/>
+        </w:rPr>
+      </w:pPr>
+      <w:r>
+        <w:rPr>
+          <w:rFonts w:ascii="Times New Roman" w:hAnsi="Times New Roman" w:cs="Times New Roman"/>
+        </w:rPr>
+        <w:t>function with two arguments is harder to understand than a monadic function</w:t>
+      </w:r>
+    </w:p>
+    <w:p>
+      <w:pPr>
+        <w:pStyle w:val="ListParagraph"/>
+        <w:numPr>
+          <w:ilvl w:val="0"/>
+          <w:numId w:val="15"/>
+        </w:numPr>
+        <w:rPr>
+          <w:rFonts w:ascii="Times New Roman" w:hAnsi="Times New Roman" w:cs="Times New Roman"/>
+          <w:b/>
+        </w:rPr>
+      </w:pPr>
+      <w:r>
+        <w:rPr>
+          <w:rFonts w:ascii="Times New Roman" w:hAnsi="Times New Roman" w:cs="Times New Roman"/>
+        </w:rPr>
+        <w:t xml:space="preserve">For example, </w:t>
+      </w:r>
+      <w:proofErr w:type="spellStart"/>
+      <w:r>
+        <w:rPr>
+          <w:rFonts w:ascii="Times New Roman" w:hAnsi="Times New Roman" w:cs="Times New Roman"/>
+        </w:rPr>
+        <w:t>writeField</w:t>
+      </w:r>
+      <w:proofErr w:type="spellEnd"/>
+      <w:r>
+        <w:rPr>
+          <w:rFonts w:ascii="Times New Roman" w:hAnsi="Times New Roman" w:cs="Times New Roman"/>
+        </w:rPr>
+        <w:t xml:space="preserve">(name) is easier to understand than </w:t>
+      </w:r>
+      <w:proofErr w:type="spellStart"/>
+      <w:r>
+        <w:rPr>
+          <w:rFonts w:ascii="Times New Roman" w:hAnsi="Times New Roman" w:cs="Times New Roman"/>
+        </w:rPr>
+        <w:t>writeField</w:t>
+      </w:r>
+      <w:proofErr w:type="spellEnd"/>
+      <w:r>
+        <w:rPr>
+          <w:rFonts w:ascii="Times New Roman" w:hAnsi="Times New Roman" w:cs="Times New Roman"/>
+        </w:rPr>
+        <w:t>(output-Stream, name).</w:t>
+      </w:r>
+    </w:p>
+    <w:p>
+      <w:pPr>
+        <w:pStyle w:val="ListParagraph"/>
+        <w:numPr>
+          <w:ilvl w:val="0"/>
+          <w:numId w:val="17"/>
+        </w:numPr>
+        <w:rPr>
+          <w:rFonts w:ascii="Times New Roman" w:hAnsi="Times New Roman" w:cs="Times New Roman"/>
+          <w:b/>
+        </w:rPr>
+      </w:pPr>
+      <w:r>
+        <w:rPr>
+          <w:rFonts w:ascii="Times New Roman" w:hAnsi="Times New Roman" w:cs="Times New Roman"/>
+        </w:rPr>
+        <w:t>The meaning of both is clear, the first glides past the eye, easily depositing its meaning.</w:t>
+      </w:r>
+    </w:p>
+    <w:p>
+      <w:pPr>
+        <w:pStyle w:val="ListParagraph"/>
+        <w:numPr>
+          <w:ilvl w:val="0"/>
+          <w:numId w:val="17"/>
+        </w:numPr>
+        <w:rPr>
+          <w:rFonts w:ascii="Times New Roman" w:hAnsi="Times New Roman" w:cs="Times New Roman"/>
+          <w:b/>
+        </w:rPr>
+      </w:pPr>
+      <w:r>
+        <w:rPr>
+          <w:rFonts w:ascii="Times New Roman" w:hAnsi="Times New Roman" w:cs="Times New Roman"/>
+        </w:rPr>
+        <w:t>The second requires a short pause until we learn to ignore the first parameter.</w:t>
+      </w:r>
+    </w:p>
+    <w:p>
+      <w:pPr>
+        <w:rPr>
+          <w:rFonts w:ascii="Times New Roman" w:hAnsi="Times New Roman" w:cs="Times New Roman"/>
+          <w:b/>
+        </w:rPr>
+      </w:pPr>
+      <w:r>
+        <w:rPr>
+          <w:rFonts w:ascii="Times New Roman" w:hAnsi="Times New Roman" w:cs="Times New Roman"/>
+          <w:b/>
+        </w:rPr>
+        <w:t>Triads</w:t>
+      </w:r>
+    </w:p>
+    <w:p>
+      <w:pPr>
+        <w:pStyle w:val="ListParagraph"/>
+        <w:numPr>
+          <w:ilvl w:val="0"/>
+          <w:numId w:val="18"/>
+        </w:numPr>
+        <w:rPr>
+          <w:rFonts w:ascii="Times New Roman" w:hAnsi="Times New Roman" w:cs="Times New Roman"/>
+          <w:b/>
+        </w:rPr>
+      </w:pPr>
+      <w:r>
+        <w:rPr>
+          <w:rFonts w:ascii="Times New Roman" w:hAnsi="Times New Roman" w:cs="Times New Roman"/>
+        </w:rPr>
+        <w:t>Issues of ordering, pausing, and ignoring are more than doubled</w:t>
+      </w:r>
+    </w:p>
+    <w:p>
+      <w:pPr>
+        <w:pStyle w:val="ListParagraph"/>
+        <w:rPr>
+          <w:rFonts w:ascii="Times New Roman" w:hAnsi="Times New Roman" w:cs="Times New Roman"/>
+        </w:rPr>
+      </w:pPr>
+      <w:r>
+        <w:rPr>
+          <w:rFonts w:ascii="Times New Roman" w:hAnsi="Times New Roman" w:cs="Times New Roman"/>
+        </w:rPr>
+        <w:t xml:space="preserve">-For example, consider the common overload of </w:t>
+      </w:r>
+      <w:proofErr w:type="spellStart"/>
+      <w:r>
+        <w:rPr>
+          <w:rFonts w:ascii="Times New Roman" w:hAnsi="Times New Roman" w:cs="Times New Roman"/>
+        </w:rPr>
+        <w:t>assertEquals</w:t>
+      </w:r>
+      <w:proofErr w:type="spellEnd"/>
+      <w:r>
+        <w:rPr>
+          <w:rFonts w:ascii="Times New Roman" w:hAnsi="Times New Roman" w:cs="Times New Roman"/>
+        </w:rPr>
+        <w:t xml:space="preserve"> that takes three arguments: </w:t>
+      </w:r>
+      <w:proofErr w:type="spellStart"/>
+      <w:r>
+        <w:rPr>
+          <w:rFonts w:ascii="Times New Roman" w:hAnsi="Times New Roman" w:cs="Times New Roman"/>
+        </w:rPr>
+        <w:t>assertEquals</w:t>
+      </w:r>
+      <w:proofErr w:type="spellEnd"/>
+      <w:r>
+        <w:rPr>
+          <w:rFonts w:ascii="Times New Roman" w:hAnsi="Times New Roman" w:cs="Times New Roman"/>
+        </w:rPr>
+        <w:t>(message, expected, actual).</w:t>
+      </w:r>
+    </w:p>
+    <w:p>
+      <w:pPr>
+        <w:pStyle w:val="ListParagraph"/>
+        <w:numPr>
+          <w:ilvl w:val="0"/>
+          <w:numId w:val="18"/>
+        </w:numPr>
+        <w:rPr>
+          <w:rFonts w:ascii="Times New Roman" w:hAnsi="Times New Roman" w:cs="Times New Roman"/>
+          <w:b/>
+        </w:rPr>
+      </w:pPr>
+      <w:r>
+        <w:rPr>
+          <w:rFonts w:ascii="Times New Roman" w:hAnsi="Times New Roman" w:cs="Times New Roman"/>
+        </w:rPr>
+        <w:t xml:space="preserve">a triad that is not quite so insidious: </w:t>
+      </w:r>
+      <w:proofErr w:type="spellStart"/>
+      <w:r>
+        <w:rPr>
+          <w:rFonts w:ascii="Times New Roman" w:hAnsi="Times New Roman" w:cs="Times New Roman"/>
+        </w:rPr>
+        <w:t>assertEquals</w:t>
+      </w:r>
+      <w:proofErr w:type="spellEnd"/>
+      <w:r>
+        <w:rPr>
+          <w:rFonts w:ascii="Times New Roman" w:hAnsi="Times New Roman" w:cs="Times New Roman"/>
+        </w:rPr>
+        <w:t>(1.0, amount, .001)</w:t>
+      </w:r>
+    </w:p>
+    <w:p>
+      <w:pPr>
+        <w:pStyle w:val="ListParagraph"/>
+        <w:numPr>
+          <w:ilvl w:val="0"/>
+          <w:numId w:val="18"/>
+        </w:numPr>
+        <w:rPr>
+          <w:rFonts w:ascii="Times New Roman" w:hAnsi="Times New Roman" w:cs="Times New Roman"/>
+          <w:b/>
+        </w:rPr>
+      </w:pPr>
+      <w:r>
+        <w:rPr>
+          <w:rFonts w:ascii="Times New Roman" w:hAnsi="Times New Roman" w:cs="Times New Roman"/>
+        </w:rPr>
+        <w:t>requires a double-take, it’s one that’s worth taking.</w:t>
+      </w:r>
+    </w:p>
+    <w:p>
+      <w:pPr>
+        <w:rPr>
+          <w:rFonts w:ascii="Times New Roman" w:hAnsi="Times New Roman" w:cs="Times New Roman"/>
+          <w:b/>
+        </w:rPr>
+      </w:pPr>
+      <w:r>
+        <w:rPr>
+          <w:rFonts w:ascii="Times New Roman" w:hAnsi="Times New Roman" w:cs="Times New Roman"/>
+          <w:b/>
+        </w:rPr>
+        <w:t>Argument Objects</w:t>
+      </w:r>
+    </w:p>
+    <w:p>
+      <w:pPr>
+        <w:pStyle w:val="ListParagraph"/>
+        <w:numPr>
+          <w:ilvl w:val="0"/>
+          <w:numId w:val="19"/>
+        </w:numPr>
+        <w:rPr>
+          <w:rFonts w:ascii="Times New Roman" w:hAnsi="Times New Roman" w:cs="Times New Roman"/>
+          <w:b/>
+        </w:rPr>
+      </w:pPr>
+      <w:r>
+        <w:rPr>
+          <w:rFonts w:ascii="Times New Roman" w:hAnsi="Times New Roman" w:cs="Times New Roman"/>
+        </w:rPr>
+        <w:t>a function seems to need more than two or three arguments, it is likely that some of those arguments ought to be wrapped into a class of their own.</w:t>
+      </w:r>
+    </w:p>
+    <w:p>
+      <w:pPr>
+        <w:pStyle w:val="ListParagraph"/>
+        <w:rPr>
+          <w:rFonts w:ascii="Times New Roman" w:hAnsi="Times New Roman" w:cs="Times New Roman"/>
+        </w:rPr>
+      </w:pPr>
+      <w:r>
+        <w:rPr>
+          <w:rFonts w:ascii="Times New Roman" w:hAnsi="Times New Roman" w:cs="Times New Roman"/>
+        </w:rPr>
+        <w:t xml:space="preserve">-for example, the difference between the two following declarations: </w:t>
+      </w:r>
+    </w:p>
+    <w:p>
+      <w:pPr>
+        <w:pStyle w:val="ListParagraph"/>
+        <w:rPr>
+          <w:rFonts w:ascii="Times New Roman" w:hAnsi="Times New Roman" w:cs="Times New Roman"/>
+        </w:rPr>
+      </w:pPr>
+      <w:r>
+        <w:rPr>
+          <w:rFonts w:ascii="Times New Roman" w:hAnsi="Times New Roman" w:cs="Times New Roman"/>
+        </w:rPr>
+        <w:t xml:space="preserve">Circle </w:t>
+      </w:r>
+      <w:proofErr w:type="spellStart"/>
+      <w:r>
+        <w:rPr>
+          <w:rFonts w:ascii="Times New Roman" w:hAnsi="Times New Roman" w:cs="Times New Roman"/>
+        </w:rPr>
+        <w:t>makeCircle</w:t>
+      </w:r>
+      <w:proofErr w:type="spellEnd"/>
+      <w:r>
+        <w:rPr>
+          <w:rFonts w:ascii="Times New Roman" w:hAnsi="Times New Roman" w:cs="Times New Roman"/>
+        </w:rPr>
+        <w:t xml:space="preserve">(double x, double y, double radius); Circle </w:t>
+      </w:r>
+      <w:proofErr w:type="spellStart"/>
+      <w:r>
+        <w:rPr>
+          <w:rFonts w:ascii="Times New Roman" w:hAnsi="Times New Roman" w:cs="Times New Roman"/>
+        </w:rPr>
+        <w:t>makeCircle</w:t>
+      </w:r>
+      <w:proofErr w:type="spellEnd"/>
+      <w:r>
+        <w:rPr>
+          <w:rFonts w:ascii="Times New Roman" w:hAnsi="Times New Roman" w:cs="Times New Roman"/>
+        </w:rPr>
+        <w:t xml:space="preserve">(Point </w:t>
+      </w:r>
+      <w:proofErr w:type="spellStart"/>
+      <w:r>
+        <w:rPr>
+          <w:rFonts w:ascii="Times New Roman" w:hAnsi="Times New Roman" w:cs="Times New Roman"/>
+        </w:rPr>
+        <w:t>center</w:t>
+      </w:r>
+      <w:proofErr w:type="spellEnd"/>
+      <w:r>
+        <w:rPr>
+          <w:rFonts w:ascii="Times New Roman" w:hAnsi="Times New Roman" w:cs="Times New Roman"/>
+        </w:rPr>
+        <w:t>, double radius);</w:t>
+      </w:r>
+    </w:p>
+    <w:p>
+      <w:pPr>
+        <w:pStyle w:val="ListParagraph"/>
+        <w:numPr>
+          <w:ilvl w:val="0"/>
+          <w:numId w:val="19"/>
+        </w:numPr>
+        <w:rPr>
+          <w:rFonts w:ascii="Times New Roman" w:hAnsi="Times New Roman" w:cs="Times New Roman"/>
+        </w:rPr>
+      </w:pPr>
+      <w:r>
+        <w:rPr>
+          <w:rFonts w:ascii="Times New Roman" w:hAnsi="Times New Roman" w:cs="Times New Roman"/>
+        </w:rPr>
+        <w:lastRenderedPageBreak/>
+        <w:t>Reducing the number of arguments by creating objects out of them may seem like cheating, but it’s not.</w:t>
+      </w:r>
+    </w:p>
+    <w:p>
+      <w:pPr>
+        <w:rPr>
+          <w:rFonts w:ascii="Times New Roman" w:hAnsi="Times New Roman" w:cs="Times New Roman"/>
+          <w:b/>
+        </w:rPr>
+      </w:pPr>
+      <w:r>
+        <w:rPr>
+          <w:rFonts w:ascii="Times New Roman" w:hAnsi="Times New Roman" w:cs="Times New Roman"/>
+          <w:b/>
+        </w:rPr>
+        <w:t>Argument Lists</w:t>
+      </w:r>
+    </w:p>
+    <w:p>
+      <w:pPr>
+        <w:pStyle w:val="ListParagraph"/>
+        <w:numPr>
+          <w:ilvl w:val="0"/>
+          <w:numId w:val="19"/>
+        </w:numPr>
+        <w:rPr>
+          <w:rFonts w:ascii="Times New Roman" w:hAnsi="Times New Roman" w:cs="Times New Roman"/>
+          <w:b/>
+        </w:rPr>
+      </w:pPr>
+      <w:r>
+        <w:rPr>
+          <w:rFonts w:ascii="Times New Roman" w:hAnsi="Times New Roman" w:cs="Times New Roman"/>
+        </w:rPr>
+        <w:t xml:space="preserve">for example, </w:t>
+      </w:r>
+      <w:proofErr w:type="spellStart"/>
+      <w:r>
+        <w:rPr>
+          <w:rFonts w:ascii="Times New Roman" w:hAnsi="Times New Roman" w:cs="Times New Roman"/>
+        </w:rPr>
+        <w:t>String.format</w:t>
+      </w:r>
+      <w:proofErr w:type="spellEnd"/>
+      <w:r>
+        <w:rPr>
+          <w:rFonts w:ascii="Times New Roman" w:hAnsi="Times New Roman" w:cs="Times New Roman"/>
+        </w:rPr>
+        <w:t>("%s worked %.2f hours.", name, hours);</w:t>
+      </w:r>
+    </w:p>
+    <w:p>
+      <w:pPr>
+        <w:pStyle w:val="ListParagraph"/>
+        <w:numPr>
+          <w:ilvl w:val="0"/>
+          <w:numId w:val="19"/>
+        </w:numPr>
+        <w:rPr>
+          <w:rFonts w:ascii="Times New Roman" w:hAnsi="Times New Roman" w:cs="Times New Roman"/>
+        </w:rPr>
+      </w:pPr>
+      <w:r>
+        <w:rPr>
+          <w:rFonts w:ascii="Times New Roman" w:hAnsi="Times New Roman" w:cs="Times New Roman"/>
+        </w:rPr>
+        <w:t>If all variable arguments are treated the same way, as in the preceding example, then they are the same as a single List argument.</w:t>
+      </w:r>
+    </w:p>
+    <w:p>
+      <w:pPr>
+        <w:rPr>
+          <w:rFonts w:ascii="Times New Roman" w:hAnsi="Times New Roman" w:cs="Times New Roman"/>
+          <w:b/>
+        </w:rPr>
+      </w:pPr>
+      <w:r>
+        <w:rPr>
+          <w:rFonts w:ascii="Times New Roman" w:hAnsi="Times New Roman" w:cs="Times New Roman"/>
+          <w:b/>
+        </w:rPr>
+        <w:t xml:space="preserve">Verbs and </w:t>
+      </w:r>
+      <w:proofErr w:type="spellStart"/>
+      <w:r>
+        <w:rPr>
+          <w:rFonts w:ascii="Times New Roman" w:hAnsi="Times New Roman" w:cs="Times New Roman"/>
+          <w:b/>
+        </w:rPr>
+        <w:t>Ketwords</w:t>
+      </w:r>
+      <w:proofErr w:type="spellEnd"/>
+    </w:p>
+    <w:p>
+      <w:pPr>
+        <w:pStyle w:val="ListParagraph"/>
+        <w:numPr>
+          <w:ilvl w:val="0"/>
+          <w:numId w:val="20"/>
+        </w:numPr>
+        <w:rPr>
+          <w:rFonts w:ascii="Times New Roman" w:hAnsi="Times New Roman" w:cs="Times New Roman"/>
+          <w:b/>
+        </w:rPr>
+      </w:pPr>
+      <w:r>
+        <w:rPr>
+          <w:rFonts w:ascii="Times New Roman" w:hAnsi="Times New Roman" w:cs="Times New Roman"/>
+        </w:rPr>
+        <w:t>Choosing good names for a function can go a long way toward explaining the intent of the function and the order and intent of the arguments</w:t>
+      </w:r>
+    </w:p>
+    <w:p>
+      <w:pPr>
+        <w:pStyle w:val="ListParagraph"/>
+        <w:numPr>
+          <w:ilvl w:val="0"/>
+          <w:numId w:val="15"/>
+        </w:numPr>
+        <w:rPr>
+          <w:rFonts w:ascii="Times New Roman" w:hAnsi="Times New Roman" w:cs="Times New Roman"/>
+          <w:b/>
+        </w:rPr>
+      </w:pPr>
+      <w:r>
+        <w:rPr>
+          <w:rFonts w:ascii="Times New Roman" w:hAnsi="Times New Roman" w:cs="Times New Roman"/>
+        </w:rPr>
+        <w:t xml:space="preserve">For example, </w:t>
+      </w:r>
+      <w:proofErr w:type="spellStart"/>
+      <w:r>
+        <w:rPr>
+          <w:rFonts w:ascii="Times New Roman" w:hAnsi="Times New Roman" w:cs="Times New Roman"/>
+        </w:rPr>
+        <w:t>assertEquals</w:t>
+      </w:r>
+      <w:proofErr w:type="spellEnd"/>
+      <w:r>
+        <w:rPr>
+          <w:rFonts w:ascii="Times New Roman" w:hAnsi="Times New Roman" w:cs="Times New Roman"/>
+        </w:rPr>
+        <w:t xml:space="preserve"> might be better written as </w:t>
+      </w:r>
+      <w:proofErr w:type="spellStart"/>
+      <w:r>
+        <w:rPr>
+          <w:rFonts w:ascii="Times New Roman" w:hAnsi="Times New Roman" w:cs="Times New Roman"/>
+        </w:rPr>
+        <w:t>assertExpectedEqualsActual</w:t>
+      </w:r>
+      <w:proofErr w:type="spellEnd"/>
+      <w:r>
+        <w:rPr>
+          <w:rFonts w:ascii="Times New Roman" w:hAnsi="Times New Roman" w:cs="Times New Roman"/>
+        </w:rPr>
+        <w:t>(expected, actual).</w:t>
+      </w:r>
+    </w:p>
+    <w:p>
+      <w:pPr>
+        <w:rPr>
+          <w:rFonts w:ascii="Times New Roman" w:hAnsi="Times New Roman" w:cs="Times New Roman"/>
+          <w:b/>
+        </w:rPr>
+      </w:pPr>
+      <w:r>
+        <w:rPr>
+          <w:rFonts w:ascii="Times New Roman" w:hAnsi="Times New Roman" w:cs="Times New Roman"/>
+          <w:b/>
+        </w:rPr>
+        <w:t>Chapter 4 Comments</w:t>
+      </w:r>
+    </w:p>
+    <w:p>
+      <w:pPr>
+        <w:pStyle w:val="ListParagraph"/>
+        <w:numPr>
+          <w:ilvl w:val="0"/>
+          <w:numId w:val="15"/>
+        </w:numPr>
+        <w:rPr>
+          <w:rFonts w:ascii="Times New Roman" w:hAnsi="Times New Roman" w:cs="Times New Roman"/>
+          <w:b/>
+        </w:rPr>
+      </w:pPr>
+      <w:r>
+        <w:rPr>
+          <w:rFonts w:ascii="Times New Roman" w:hAnsi="Times New Roman" w:cs="Times New Roman"/>
+        </w:rPr>
+        <w:t xml:space="preserve">The proper use of comments is to compensate for our failure to express </w:t>
+      </w:r>
+      <w:proofErr w:type="spellStart"/>
+      <w:r>
+        <w:rPr>
+          <w:rFonts w:ascii="Times New Roman" w:hAnsi="Times New Roman" w:cs="Times New Roman"/>
+        </w:rPr>
+        <w:t>ourself</w:t>
+      </w:r>
+      <w:proofErr w:type="spellEnd"/>
+      <w:r>
+        <w:rPr>
+          <w:rFonts w:ascii="Times New Roman" w:hAnsi="Times New Roman" w:cs="Times New Roman"/>
+        </w:rPr>
+        <w:t xml:space="preserve"> in code.</w:t>
+      </w:r>
+    </w:p>
+    <w:p>
+      <w:pPr>
+        <w:rPr>
+          <w:rFonts w:ascii="Times New Roman" w:hAnsi="Times New Roman" w:cs="Times New Roman"/>
+          <w:b/>
+        </w:rPr>
+      </w:pPr>
+      <w:r>
+        <w:rPr>
+          <w:rFonts w:ascii="Times New Roman" w:hAnsi="Times New Roman" w:cs="Times New Roman"/>
+          <w:b/>
+        </w:rPr>
+        <w:t>Comments Do Not Make Up for Bad Code</w:t>
+      </w:r>
+    </w:p>
+    <w:p>
+      <w:pPr>
+        <w:pStyle w:val="ListParagraph"/>
+        <w:numPr>
+          <w:ilvl w:val="0"/>
+          <w:numId w:val="15"/>
+        </w:numPr>
+        <w:rPr>
+          <w:rFonts w:ascii="Times New Roman" w:hAnsi="Times New Roman" w:cs="Times New Roman"/>
+          <w:b/>
+        </w:rPr>
+      </w:pPr>
+      <w:r>
+        <w:rPr>
+          <w:rFonts w:ascii="Times New Roman" w:hAnsi="Times New Roman" w:cs="Times New Roman"/>
+        </w:rPr>
+        <w:t>Clear and expressive code with few comments is far superior to cluttered and complex code with lots of comments</w:t>
+      </w:r>
+    </w:p>
+    <w:p>
+      <w:pPr>
+        <w:rPr>
+          <w:rFonts w:ascii="Times New Roman" w:hAnsi="Times New Roman" w:cs="Times New Roman"/>
+          <w:b/>
+        </w:rPr>
+      </w:pPr>
+      <w:r>
+        <w:rPr>
+          <w:rFonts w:ascii="Times New Roman" w:hAnsi="Times New Roman" w:cs="Times New Roman"/>
+          <w:b/>
+        </w:rPr>
+        <w:t>Explain Yourself in Code</w:t>
+      </w:r>
+    </w:p>
+    <w:p>
+      <w:pPr>
+        <w:pStyle w:val="ListParagraph"/>
+        <w:numPr>
+          <w:ilvl w:val="0"/>
+          <w:numId w:val="15"/>
+        </w:numPr>
+        <w:rPr>
+          <w:rFonts w:ascii="Times New Roman" w:hAnsi="Times New Roman" w:cs="Times New Roman"/>
+          <w:b/>
+        </w:rPr>
+      </w:pPr>
+      <w:r>
+        <w:rPr>
+          <w:rFonts w:ascii="Times New Roman" w:hAnsi="Times New Roman" w:cs="Times New Roman"/>
+        </w:rPr>
+        <w:t>Many programmers have taken this to mean that code is seldom, if ever, a good means for explanation</w:t>
+      </w:r>
+    </w:p>
+    <w:p>
+      <w:pPr>
+        <w:rPr>
+          <w:rFonts w:ascii="Times New Roman" w:hAnsi="Times New Roman" w:cs="Times New Roman"/>
+          <w:b/>
+        </w:rPr>
+      </w:pPr>
+      <w:r>
+        <w:rPr>
+          <w:rFonts w:ascii="Times New Roman" w:hAnsi="Times New Roman" w:cs="Times New Roman"/>
+          <w:b/>
+        </w:rPr>
+        <w:t>Goode Comments</w:t>
+      </w:r>
+    </w:p>
+    <w:p>
+      <w:pPr>
+        <w:pStyle w:val="ListParagraph"/>
+        <w:numPr>
+          <w:ilvl w:val="0"/>
+          <w:numId w:val="15"/>
+        </w:numPr>
+        <w:rPr>
+          <w:rFonts w:ascii="Times New Roman" w:hAnsi="Times New Roman" w:cs="Times New Roman"/>
+          <w:b/>
+        </w:rPr>
+      </w:pPr>
+      <w:r>
+        <w:rPr>
+          <w:rFonts w:ascii="Times New Roman" w:hAnsi="Times New Roman" w:cs="Times New Roman"/>
+        </w:rPr>
+        <w:t>good comment is the comment you found a way not to write</w:t>
+      </w:r>
+    </w:p>
+    <w:p>
+      <w:pPr>
+        <w:rPr>
+          <w:rFonts w:ascii="Times New Roman" w:hAnsi="Times New Roman" w:cs="Times New Roman"/>
+          <w:b/>
+        </w:rPr>
+      </w:pPr>
+      <w:r>
+        <w:rPr>
+          <w:rFonts w:ascii="Times New Roman" w:hAnsi="Times New Roman" w:cs="Times New Roman"/>
+          <w:b/>
+        </w:rPr>
+        <w:t>Legal Comments</w:t>
+      </w:r>
+    </w:p>
+    <w:p>
+      <w:pPr>
+        <w:pStyle w:val="ListParagraph"/>
+        <w:numPr>
+          <w:ilvl w:val="0"/>
+          <w:numId w:val="15"/>
+        </w:numPr>
+        <w:rPr>
+          <w:rFonts w:ascii="Times New Roman" w:hAnsi="Times New Roman" w:cs="Times New Roman"/>
+          <w:b/>
+        </w:rPr>
+      </w:pPr>
+      <w:r>
+        <w:rPr>
+          <w:rFonts w:ascii="Times New Roman" w:hAnsi="Times New Roman" w:cs="Times New Roman"/>
+        </w:rPr>
+        <w:t>Sometimes our corporate coding standards force us to write certain comments for legal reasons.</w:t>
+      </w:r>
+    </w:p>
+    <w:p>
+      <w:pPr>
+        <w:pStyle w:val="ListParagraph"/>
+        <w:rPr>
+          <w:rFonts w:ascii="Times New Roman" w:hAnsi="Times New Roman" w:cs="Times New Roman"/>
+        </w:rPr>
+      </w:pPr>
+      <w:r>
+        <w:rPr>
+          <w:rFonts w:ascii="Times New Roman" w:hAnsi="Times New Roman" w:cs="Times New Roman"/>
+        </w:rPr>
+        <w:t>-For example, copyright and authorship statements are necessary and reasonable things to put into a comment at the start of each source file.</w:t>
+      </w:r>
+    </w:p>
+    <w:p>
+      <w:pPr>
+        <w:rPr>
+          <w:rFonts w:ascii="Times New Roman" w:hAnsi="Times New Roman" w:cs="Times New Roman"/>
+          <w:b/>
+        </w:rPr>
+      </w:pPr>
+      <w:r>
+        <w:rPr>
+          <w:rFonts w:ascii="Times New Roman" w:hAnsi="Times New Roman" w:cs="Times New Roman"/>
+          <w:b/>
+        </w:rPr>
+        <w:t>Informative Comments</w:t>
+      </w:r>
+    </w:p>
+    <w:p>
+      <w:pPr>
+        <w:pStyle w:val="ListParagraph"/>
+        <w:numPr>
+          <w:ilvl w:val="0"/>
+          <w:numId w:val="15"/>
+        </w:numPr>
+        <w:rPr>
+          <w:rFonts w:ascii="Times New Roman" w:hAnsi="Times New Roman" w:cs="Times New Roman"/>
+          <w:b/>
+        </w:rPr>
+      </w:pPr>
+      <w:r>
+        <w:rPr>
+          <w:rFonts w:ascii="Times New Roman" w:hAnsi="Times New Roman" w:cs="Times New Roman"/>
+        </w:rPr>
+        <w:t>It is sometimes useful to provide basic information with a comment.</w:t>
+      </w:r>
+    </w:p>
+    <w:p>
+      <w:pPr>
+        <w:rPr>
+          <w:rFonts w:ascii="Times New Roman" w:hAnsi="Times New Roman" w:cs="Times New Roman"/>
+          <w:b/>
+        </w:rPr>
+      </w:pPr>
+      <w:r>
+        <w:rPr>
+          <w:rFonts w:ascii="Times New Roman" w:hAnsi="Times New Roman" w:cs="Times New Roman"/>
+          <w:b/>
+        </w:rPr>
+        <w:t>Explanation of Intent</w:t>
+      </w:r>
+    </w:p>
+    <w:p>
+      <w:pPr>
+        <w:pStyle w:val="ListParagraph"/>
+        <w:numPr>
+          <w:ilvl w:val="0"/>
+          <w:numId w:val="15"/>
+        </w:numPr>
+        <w:rPr>
+          <w:rFonts w:ascii="Times New Roman" w:hAnsi="Times New Roman" w:cs="Times New Roman"/>
+          <w:b/>
+        </w:rPr>
+      </w:pPr>
+      <w:r>
+        <w:rPr>
+          <w:rFonts w:ascii="Times New Roman" w:hAnsi="Times New Roman" w:cs="Times New Roman"/>
+        </w:rPr>
+        <w:t>Sometimes a comment goes beyond just useful information about the implementation and provides the intent behind a decision.</w:t>
+      </w:r>
+    </w:p>
+    <w:p>
+      <w:pPr>
+        <w:rPr>
+          <w:rFonts w:ascii="Times New Roman" w:hAnsi="Times New Roman" w:cs="Times New Roman"/>
+          <w:b/>
+        </w:rPr>
+      </w:pPr>
+      <w:r>
+        <w:rPr>
+          <w:rFonts w:ascii="Times New Roman" w:hAnsi="Times New Roman" w:cs="Times New Roman"/>
+          <w:b/>
+        </w:rPr>
+        <w:t>Clarification</w:t>
+      </w:r>
+    </w:p>
+    <w:p>
+      <w:pPr>
+        <w:pStyle w:val="ListParagraph"/>
+        <w:numPr>
+          <w:ilvl w:val="0"/>
+          <w:numId w:val="15"/>
+        </w:numPr>
+        <w:rPr>
+          <w:rFonts w:ascii="Times New Roman" w:hAnsi="Times New Roman" w:cs="Times New Roman"/>
+        </w:rPr>
+      </w:pPr>
+      <w:r>
+        <w:rPr>
+          <w:rFonts w:ascii="Times New Roman" w:hAnsi="Times New Roman" w:cs="Times New Roman"/>
+        </w:rPr>
+        <w:t>It is preferable to find a means to make that argument or return value plain in its own right; but, when it is part of the standard library, or when it is used in a function, it is preferable to find a way to make it clear</w:t>
+      </w:r>
+      <w:r>
+        <w:rPr>
+          <w:rFonts w:ascii="Times New Roman" w:hAnsi="Times New Roman" w:cs="Times New Roman"/>
+        </w:rPr>
+        <w:t xml:space="preserve">. </w:t>
+      </w:r>
+      <w:r>
+        <w:rPr>
+          <w:rFonts w:ascii="Times New Roman" w:hAnsi="Times New Roman" w:cs="Times New Roman"/>
+        </w:rPr>
+        <w:t>If you can't change the code, a helpful explanatory comment can be helpful.</w:t>
+      </w:r>
+    </w:p>
+    <w:p>
+      <w:pPr>
+        <w:rPr>
+          <w:rFonts w:ascii="Times New Roman" w:hAnsi="Times New Roman" w:cs="Times New Roman"/>
+          <w:b/>
+        </w:rPr>
+      </w:pPr>
+      <w:r>
+        <w:rPr>
+          <w:rFonts w:ascii="Times New Roman" w:hAnsi="Times New Roman" w:cs="Times New Roman"/>
+          <w:b/>
+        </w:rPr>
+        <w:lastRenderedPageBreak/>
+        <w:t>Warning of Consequences</w:t>
+      </w:r>
+    </w:p>
+    <w:p>
+      <w:pPr>
+        <w:pStyle w:val="ListParagraph"/>
+        <w:numPr>
+          <w:ilvl w:val="0"/>
+          <w:numId w:val="15"/>
+        </w:numPr>
+        <w:rPr>
+          <w:rFonts w:ascii="Times New Roman" w:hAnsi="Times New Roman" w:cs="Times New Roman"/>
+          <w:b/>
+        </w:rPr>
+      </w:pPr>
+      <w:r>
+        <w:rPr>
+          <w:rFonts w:ascii="Times New Roman" w:hAnsi="Times New Roman" w:cs="Times New Roman"/>
+        </w:rPr>
+        <w:t>It is very useful to warn some programmers about a certain consequences.</w:t>
+      </w:r>
+    </w:p>
+    <w:p>
+      <w:pPr>
+        <w:rPr>
+          <w:rFonts w:ascii="Times New Roman" w:hAnsi="Times New Roman" w:cs="Times New Roman"/>
+          <w:b/>
+        </w:rPr>
+      </w:pPr>
+      <w:r>
+        <w:rPr>
+          <w:rFonts w:ascii="Times New Roman" w:hAnsi="Times New Roman" w:cs="Times New Roman"/>
+          <w:b/>
+        </w:rPr>
+        <w:t>So For example:</w:t>
+      </w:r>
+    </w:p>
+    <w:p>
+      <w:pPr>
+        <w:rPr>
+          <w:rFonts w:ascii="Times New Roman" w:hAnsi="Times New Roman" w:cs="Times New Roman"/>
+        </w:rPr>
+      </w:pPr>
+      <w:r>
+        <w:rPr>
+          <w:rFonts w:ascii="Times New Roman" w:hAnsi="Times New Roman" w:cs="Times New Roman"/>
+        </w:rPr>
+        <w:t xml:space="preserve">public static </w:t>
+      </w:r>
+      <w:proofErr w:type="spellStart"/>
+      <w:r>
+        <w:rPr>
+          <w:rFonts w:ascii="Times New Roman" w:hAnsi="Times New Roman" w:cs="Times New Roman"/>
+        </w:rPr>
+        <w:t>SimpleDateFormat</w:t>
+      </w:r>
+      <w:proofErr w:type="spellEnd"/>
+      <w:r>
+        <w:rPr>
+          <w:rFonts w:ascii="Times New Roman" w:hAnsi="Times New Roman" w:cs="Times New Roman"/>
+        </w:rPr>
+        <w:t xml:space="preserve"> </w:t>
+      </w:r>
+      <w:proofErr w:type="spellStart"/>
+      <w:r>
+        <w:rPr>
+          <w:rFonts w:ascii="Times New Roman" w:hAnsi="Times New Roman" w:cs="Times New Roman"/>
+        </w:rPr>
+        <w:t>makeStandardHttpDateFormat</w:t>
+      </w:r>
+      <w:proofErr w:type="spellEnd"/>
+      <w:r>
+        <w:rPr>
+          <w:rFonts w:ascii="Times New Roman" w:hAnsi="Times New Roman" w:cs="Times New Roman"/>
+        </w:rPr>
+        <w:t>() { //</w:t>
+      </w:r>
+      <w:proofErr w:type="spellStart"/>
+      <w:r>
+        <w:rPr>
+          <w:rFonts w:ascii="Times New Roman" w:hAnsi="Times New Roman" w:cs="Times New Roman"/>
+        </w:rPr>
+        <w:t>SimpleDateFormat</w:t>
+      </w:r>
+      <w:proofErr w:type="spellEnd"/>
+      <w:r>
+        <w:rPr>
+          <w:rFonts w:ascii="Times New Roman" w:hAnsi="Times New Roman" w:cs="Times New Roman"/>
+        </w:rPr>
+        <w:t xml:space="preserve"> is not thread safe, //so we need to create each instance independently. </w:t>
+      </w:r>
+      <w:proofErr w:type="spellStart"/>
+      <w:r>
+        <w:rPr>
+          <w:rFonts w:ascii="Times New Roman" w:hAnsi="Times New Roman" w:cs="Times New Roman"/>
+        </w:rPr>
+        <w:t>SimpleDateFormat</w:t>
+      </w:r>
+      <w:proofErr w:type="spellEnd"/>
+      <w:r>
+        <w:rPr>
+          <w:rFonts w:ascii="Times New Roman" w:hAnsi="Times New Roman" w:cs="Times New Roman"/>
+        </w:rPr>
+        <w:t xml:space="preserve"> </w:t>
+      </w:r>
+      <w:proofErr w:type="spellStart"/>
+      <w:r>
+        <w:rPr>
+          <w:rFonts w:ascii="Times New Roman" w:hAnsi="Times New Roman" w:cs="Times New Roman"/>
+        </w:rPr>
+        <w:t>df</w:t>
+      </w:r>
+      <w:proofErr w:type="spellEnd"/>
+      <w:r>
+        <w:rPr>
+          <w:rFonts w:ascii="Times New Roman" w:hAnsi="Times New Roman" w:cs="Times New Roman"/>
+        </w:rPr>
+        <w:t xml:space="preserve"> = new </w:t>
+      </w:r>
+      <w:proofErr w:type="spellStart"/>
+      <w:r>
+        <w:rPr>
+          <w:rFonts w:ascii="Times New Roman" w:hAnsi="Times New Roman" w:cs="Times New Roman"/>
+        </w:rPr>
+        <w:t>SimpleDateFormat</w:t>
+      </w:r>
+      <w:proofErr w:type="spellEnd"/>
+      <w:r>
+        <w:rPr>
+          <w:rFonts w:ascii="Times New Roman" w:hAnsi="Times New Roman" w:cs="Times New Roman"/>
+        </w:rPr>
+        <w:t xml:space="preserve">("EEE, </w:t>
+      </w:r>
+      <w:proofErr w:type="spellStart"/>
+      <w:r>
+        <w:rPr>
+          <w:rFonts w:ascii="Times New Roman" w:hAnsi="Times New Roman" w:cs="Times New Roman"/>
+        </w:rPr>
+        <w:t>dd</w:t>
+      </w:r>
+      <w:proofErr w:type="spellEnd"/>
+      <w:r>
+        <w:rPr>
+          <w:rFonts w:ascii="Times New Roman" w:hAnsi="Times New Roman" w:cs="Times New Roman"/>
+        </w:rPr>
+        <w:t xml:space="preserve"> MMM </w:t>
+      </w:r>
+      <w:proofErr w:type="spellStart"/>
+      <w:r>
+        <w:rPr>
+          <w:rFonts w:ascii="Times New Roman" w:hAnsi="Times New Roman" w:cs="Times New Roman"/>
+        </w:rPr>
+        <w:t>yyyy</w:t>
+      </w:r>
+      <w:proofErr w:type="spellEnd"/>
+      <w:r>
+        <w:rPr>
+          <w:rFonts w:ascii="Times New Roman" w:hAnsi="Times New Roman" w:cs="Times New Roman"/>
+        </w:rPr>
+        <w:t xml:space="preserve"> </w:t>
+      </w:r>
+      <w:proofErr w:type="spellStart"/>
+      <w:r>
+        <w:rPr>
+          <w:rFonts w:ascii="Times New Roman" w:hAnsi="Times New Roman" w:cs="Times New Roman"/>
+        </w:rPr>
+        <w:t>HH:mm:ss</w:t>
+      </w:r>
+      <w:proofErr w:type="spellEnd"/>
+      <w:r>
+        <w:rPr>
+          <w:rFonts w:ascii="Times New Roman" w:hAnsi="Times New Roman" w:cs="Times New Roman"/>
+        </w:rPr>
+        <w:t xml:space="preserve"> z"); </w:t>
+      </w:r>
+      <w:proofErr w:type="spellStart"/>
+      <w:r>
+        <w:rPr>
+          <w:rFonts w:ascii="Times New Roman" w:hAnsi="Times New Roman" w:cs="Times New Roman"/>
+        </w:rPr>
+        <w:t>df.setTimeZone</w:t>
+      </w:r>
+      <w:proofErr w:type="spellEnd"/>
+      <w:r>
+        <w:rPr>
+          <w:rFonts w:ascii="Times New Roman" w:hAnsi="Times New Roman" w:cs="Times New Roman"/>
+        </w:rPr>
+        <w:t>(</w:t>
+      </w:r>
+      <w:proofErr w:type="spellStart"/>
+      <w:r>
+        <w:rPr>
+          <w:rFonts w:ascii="Times New Roman" w:hAnsi="Times New Roman" w:cs="Times New Roman"/>
+        </w:rPr>
+        <w:t>TimeZone.getTimeZone</w:t>
+      </w:r>
+      <w:proofErr w:type="spellEnd"/>
+      <w:r>
+        <w:rPr>
+          <w:rFonts w:ascii="Times New Roman" w:hAnsi="Times New Roman" w:cs="Times New Roman"/>
+        </w:rPr>
+        <w:t xml:space="preserve">("GMT")); return </w:t>
+      </w:r>
+      <w:proofErr w:type="spellStart"/>
+      <w:r>
+        <w:rPr>
+          <w:rFonts w:ascii="Times New Roman" w:hAnsi="Times New Roman" w:cs="Times New Roman"/>
+        </w:rPr>
+        <w:t>df</w:t>
+      </w:r>
+      <w:proofErr w:type="spellEnd"/>
+      <w:r>
+        <w:rPr>
+          <w:rFonts w:ascii="Times New Roman" w:hAnsi="Times New Roman" w:cs="Times New Roman"/>
+        </w:rPr>
+        <w:t>; }</w:t>
+      </w:r>
+    </w:p>
+    <w:p>
+      <w:pPr>
+        <w:rPr>
+          <w:rFonts w:ascii="Times New Roman" w:hAnsi="Times New Roman" w:cs="Times New Roman"/>
+        </w:rPr>
+      </w:pPr>
+      <w:r>
+        <w:rPr>
+          <w:rFonts w:ascii="Times New Roman" w:hAnsi="Times New Roman" w:cs="Times New Roman"/>
+        </w:rPr>
+        <w:t>The comment that is given here is reasonable.</w:t>
+      </w:r>
+    </w:p>
+    <w:p>
+      <w:pPr>
+        <w:rPr>
+          <w:rFonts w:ascii="Times New Roman" w:hAnsi="Times New Roman" w:cs="Times New Roman"/>
+          <w:b/>
+        </w:rPr>
+      </w:pPr>
+      <w:proofErr w:type="spellStart"/>
+      <w:r>
+        <w:rPr>
+          <w:rFonts w:ascii="Times New Roman" w:hAnsi="Times New Roman" w:cs="Times New Roman"/>
+          <w:b/>
+        </w:rPr>
+        <w:t>ToDo</w:t>
+      </w:r>
+      <w:proofErr w:type="spellEnd"/>
+      <w:r>
+        <w:rPr>
+          <w:rFonts w:ascii="Times New Roman" w:hAnsi="Times New Roman" w:cs="Times New Roman"/>
+          <w:b/>
+        </w:rPr>
+        <w:t xml:space="preserve"> Comments</w:t>
+      </w:r>
+    </w:p>
+    <w:p>
+      <w:pPr>
+        <w:pStyle w:val="ListParagraph"/>
+        <w:numPr>
+          <w:ilvl w:val="0"/>
+          <w:numId w:val="15"/>
+        </w:numPr>
+        <w:rPr>
+          <w:rFonts w:ascii="Times New Roman" w:hAnsi="Times New Roman" w:cs="Times New Roman"/>
+          <w:b/>
+        </w:rPr>
+      </w:pPr>
+      <w:r>
+        <w:rPr>
+          <w:rFonts w:ascii="Times New Roman" w:hAnsi="Times New Roman" w:cs="Times New Roman"/>
+        </w:rPr>
+        <w:t xml:space="preserve">It </w:t>
+      </w:r>
+      <w:r>
+        <w:rPr>
+          <w:rFonts w:ascii="Times New Roman" w:hAnsi="Times New Roman" w:cs="Times New Roman"/>
+        </w:rPr>
+        <w:t>explains why the funct</w:t>
+      </w:r>
+      <w:r>
+        <w:rPr>
+          <w:rFonts w:ascii="Times New Roman" w:hAnsi="Times New Roman" w:cs="Times New Roman"/>
+        </w:rPr>
+        <w:t>ion has a degenerate implementa</w:t>
+      </w:r>
+      <w:r>
+        <w:rPr>
+          <w:rFonts w:ascii="Times New Roman" w:hAnsi="Times New Roman" w:cs="Times New Roman"/>
+        </w:rPr>
+        <w:t>tion and what that function’s future should be.</w:t>
+      </w:r>
+    </w:p>
+    <w:p>
+      <w:pPr>
+        <w:ind w:left="360"/>
+        <w:rPr>
+          <w:rFonts w:ascii="Times New Roman" w:hAnsi="Times New Roman" w:cs="Times New Roman"/>
+          <w:b/>
+        </w:rPr>
+      </w:pPr>
+      <w:r>
+        <w:rPr>
+          <w:rFonts w:ascii="Times New Roman" w:hAnsi="Times New Roman" w:cs="Times New Roman"/>
+          <w:b/>
+        </w:rPr>
+        <w:t>Amplification</w:t>
+      </w:r>
+    </w:p>
+    <w:p>
+      <w:pPr>
+        <w:pStyle w:val="ListParagraph"/>
+        <w:numPr>
+          <w:ilvl w:val="0"/>
+          <w:numId w:val="15"/>
+        </w:numPr>
+        <w:rPr>
+          <w:rFonts w:ascii="Times New Roman" w:hAnsi="Times New Roman" w:cs="Times New Roman"/>
+          <w:b/>
+        </w:rPr>
+      </w:pPr>
+      <w:r>
+        <w:rPr>
+          <w:rFonts w:ascii="Times New Roman" w:hAnsi="Times New Roman" w:cs="Times New Roman"/>
+        </w:rPr>
+        <w:t>A comment may be used to amplify the importance of something that may otherwise seem inconsequential.</w:t>
+      </w:r>
+    </w:p>
+    <w:p>
+      <w:pPr>
+        <w:rPr>
+          <w:rFonts w:ascii="Times New Roman" w:hAnsi="Times New Roman" w:cs="Times New Roman"/>
+          <w:b/>
+        </w:rPr>
+      </w:pPr>
+      <w:r>
+        <w:rPr>
+          <w:rFonts w:ascii="Times New Roman" w:hAnsi="Times New Roman" w:cs="Times New Roman"/>
+          <w:b/>
+        </w:rPr>
+        <w:t>Bad Comments</w:t>
+      </w:r>
+    </w:p>
+    <w:p>
+      <w:pPr>
+        <w:pStyle w:val="ListParagraph"/>
+        <w:numPr>
+          <w:ilvl w:val="0"/>
+          <w:numId w:val="15"/>
+        </w:numPr>
+        <w:rPr>
+          <w:rFonts w:ascii="Times New Roman" w:hAnsi="Times New Roman" w:cs="Times New Roman"/>
+        </w:rPr>
+      </w:pPr>
+      <w:r>
+        <w:rPr>
+          <w:rFonts w:ascii="Times New Roman" w:hAnsi="Times New Roman" w:cs="Times New Roman"/>
+        </w:rPr>
+        <w:t>They are crutches or excuses for poor code or justifications for insufficient decisions.</w:t>
+      </w:r>
+    </w:p>
+    <w:p>
+      <w:pPr>
+        <w:rPr>
+          <w:rFonts w:ascii="Times New Roman" w:hAnsi="Times New Roman" w:cs="Times New Roman"/>
+          <w:b/>
+        </w:rPr>
+      </w:pPr>
+      <w:r>
+        <w:rPr>
+          <w:rFonts w:ascii="Times New Roman" w:hAnsi="Times New Roman" w:cs="Times New Roman"/>
+          <w:b/>
+        </w:rPr>
+        <w:t>Journal Comments</w:t>
+      </w:r>
+    </w:p>
+    <w:p>
+      <w:pPr>
+        <w:pStyle w:val="ListParagraph"/>
+        <w:numPr>
+          <w:ilvl w:val="0"/>
+          <w:numId w:val="15"/>
+        </w:numPr>
+        <w:rPr>
+          <w:rFonts w:ascii="Times New Roman" w:hAnsi="Times New Roman" w:cs="Times New Roman"/>
+          <w:b/>
+        </w:rPr>
+      </w:pPr>
+      <w:r>
+        <w:rPr>
+          <w:rFonts w:ascii="Times New Roman" w:hAnsi="Times New Roman" w:cs="Times New Roman"/>
+        </w:rPr>
+        <w:t>A comment from the start of the module every time the programmer edit it.</w:t>
+      </w:r>
+    </w:p>
+    <w:p>
+      <w:pPr>
+        <w:rPr>
+          <w:rFonts w:ascii="Times New Roman" w:hAnsi="Times New Roman" w:cs="Times New Roman"/>
+          <w:b/>
+        </w:rPr>
+      </w:pPr>
+      <w:r>
+        <w:rPr>
+          <w:rFonts w:ascii="Times New Roman" w:hAnsi="Times New Roman" w:cs="Times New Roman"/>
+          <w:b/>
+        </w:rPr>
+        <w:t>Noise Comments</w:t>
+      </w:r>
+    </w:p>
+    <w:p>
+      <w:pPr>
+        <w:pStyle w:val="ListParagraph"/>
+        <w:numPr>
+          <w:ilvl w:val="0"/>
+          <w:numId w:val="15"/>
+        </w:numPr>
+        <w:rPr>
+          <w:rFonts w:ascii="Times New Roman" w:hAnsi="Times New Roman" w:cs="Times New Roman"/>
+          <w:b/>
+        </w:rPr>
+      </w:pPr>
+      <w:r>
+        <w:rPr>
+          <w:rFonts w:ascii="Times New Roman" w:hAnsi="Times New Roman" w:cs="Times New Roman"/>
+        </w:rPr>
+        <w:t>R</w:t>
+      </w:r>
+      <w:r>
+        <w:rPr>
+          <w:rFonts w:ascii="Times New Roman" w:hAnsi="Times New Roman" w:cs="Times New Roman"/>
+        </w:rPr>
+        <w:t>estate the obvious and provide no new information.</w:t>
+      </w:r>
+    </w:p>
+    <w:p>
+      <w:pPr>
+        <w:rPr>
+          <w:rFonts w:ascii="Times New Roman" w:hAnsi="Times New Roman" w:cs="Times New Roman"/>
+        </w:rPr>
+      </w:pPr>
+      <w:r>
+        <w:rPr>
+          <w:rFonts w:ascii="Times New Roman" w:hAnsi="Times New Roman" w:cs="Times New Roman"/>
+        </w:rPr>
+        <w:t xml:space="preserve">/** * Default constructor. */ </w:t>
+      </w:r>
+    </w:p>
+    <w:p>
+      <w:pPr>
+        <w:rPr>
+          <w:rFonts w:ascii="Times New Roman" w:hAnsi="Times New Roman" w:cs="Times New Roman"/>
+        </w:rPr>
+      </w:pPr>
+      <w:r>
+        <w:rPr>
+          <w:rFonts w:ascii="Times New Roman" w:hAnsi="Times New Roman" w:cs="Times New Roman"/>
+        </w:rPr>
+        <w:t xml:space="preserve">protected </w:t>
+      </w:r>
+      <w:proofErr w:type="spellStart"/>
+      <w:r>
+        <w:rPr>
+          <w:rFonts w:ascii="Times New Roman" w:hAnsi="Times New Roman" w:cs="Times New Roman"/>
+        </w:rPr>
+        <w:t>AnnualDateRule</w:t>
+      </w:r>
+      <w:proofErr w:type="spellEnd"/>
+      <w:r>
+        <w:rPr>
+          <w:rFonts w:ascii="Times New Roman" w:hAnsi="Times New Roman" w:cs="Times New Roman"/>
+        </w:rPr>
+        <w:t>() { }</w:t>
+      </w:r>
+    </w:p>
+    <w:p>
+      <w:pPr>
+        <w:rPr>
+          <w:rFonts w:ascii="Times New Roman" w:hAnsi="Times New Roman" w:cs="Times New Roman"/>
+        </w:rPr>
+      </w:pPr>
+    </w:p>
+    <w:p>
+      <w:pPr>
+        <w:rPr>
+          <w:rFonts w:ascii="Times New Roman" w:hAnsi="Times New Roman" w:cs="Times New Roman"/>
+          <w:b/>
+        </w:rPr>
+      </w:pPr>
+      <w:r>
+        <w:rPr>
+          <w:rFonts w:ascii="Times New Roman" w:hAnsi="Times New Roman" w:cs="Times New Roman"/>
+          <w:b/>
+        </w:rPr>
+        <w:t>Don’t Use a Comment When You Can Use a Function or a Variable</w:t>
+      </w:r>
+    </w:p>
+    <w:p>
+      <w:pPr>
+        <w:pStyle w:val="ListParagraph"/>
+        <w:rPr>
+          <w:rFonts w:ascii="Times New Roman" w:hAnsi="Times New Roman" w:cs="Times New Roman"/>
+        </w:rPr>
+      </w:pPr>
+      <w:r>
+        <w:rPr>
+          <w:rFonts w:ascii="Times New Roman" w:hAnsi="Times New Roman" w:cs="Times New Roman"/>
+        </w:rPr>
+        <w:t>// does the module from the global list depend on the // subsystem we are part of? if (smodule.getDependSubsystems().contains(subSysMod.getSubSystem()))</w:t>
+      </w:r>
+    </w:p>
+    <w:p>
+      <w:pPr>
+        <w:rPr>
+          <w:rFonts w:ascii="Times New Roman" w:hAnsi="Times New Roman" w:cs="Times New Roman"/>
+        </w:rPr>
+      </w:pPr>
+      <w:r>
+        <w:rPr>
+          <w:rFonts w:ascii="Times New Roman" w:hAnsi="Times New Roman" w:cs="Times New Roman"/>
+        </w:rPr>
+        <w:t xml:space="preserve">This could be rephrased without the comment as </w:t>
+      </w:r>
+      <w:proofErr w:type="spellStart"/>
+      <w:r>
+        <w:rPr>
+          <w:rFonts w:ascii="Times New Roman" w:hAnsi="Times New Roman" w:cs="Times New Roman"/>
+        </w:rPr>
+        <w:t>ArrayList</w:t>
+      </w:r>
+      <w:proofErr w:type="spellEnd"/>
+      <w:r>
+        <w:rPr>
+          <w:rFonts w:ascii="Times New Roman" w:hAnsi="Times New Roman" w:cs="Times New Roman"/>
+        </w:rPr>
+        <w:t xml:space="preserve"> </w:t>
+      </w:r>
+      <w:proofErr w:type="spellStart"/>
+      <w:r>
+        <w:rPr>
+          <w:rFonts w:ascii="Times New Roman" w:hAnsi="Times New Roman" w:cs="Times New Roman"/>
+        </w:rPr>
+        <w:t>moduleDependees</w:t>
+      </w:r>
+      <w:proofErr w:type="spellEnd"/>
+      <w:r>
+        <w:rPr>
+          <w:rFonts w:ascii="Times New Roman" w:hAnsi="Times New Roman" w:cs="Times New Roman"/>
+        </w:rPr>
         <w:t xml:space="preserve"> = </w:t>
       </w:r>
       <w:proofErr w:type="spellStart"/>
       <w:r>
-        <w:t>PathParser.render</w:t>
+        <w:rPr>
+          <w:rFonts w:ascii="Times New Roman" w:hAnsi="Times New Roman" w:cs="Times New Roman"/>
+        </w:rPr>
+        <w:t>smodule.getDependSubsystems</w:t>
       </w:r>
       <w:proofErr w:type="spellEnd"/>
       <w:r>
+        <w:rPr>
+          <w:rFonts w:ascii="Times New Roman" w:hAnsi="Times New Roman" w:cs="Times New Roman"/>
+        </w:rPr>
+        <w:t xml:space="preserve">(); </w:t>
+      </w:r>
+    </w:p>
+    <w:p>
+      <w:pPr>
+        <w:rPr>
+          <w:rFonts w:ascii="Times New Roman" w:hAnsi="Times New Roman" w:cs="Times New Roman"/>
+        </w:rPr>
+      </w:pPr>
+      <w:r>
+        <w:rPr>
+          <w:rFonts w:ascii="Times New Roman" w:hAnsi="Times New Roman" w:cs="Times New Roman"/>
+        </w:rPr>
+        <w:t xml:space="preserve">String </w:t>
+      </w:r>
+      <w:proofErr w:type="spellStart"/>
+      <w:r>
+        <w:rPr>
+          <w:rFonts w:ascii="Times New Roman" w:hAnsi="Times New Roman" w:cs="Times New Roman"/>
+        </w:rPr>
+        <w:t>ourSubSystem</w:t>
+      </w:r>
+      <w:proofErr w:type="spellEnd"/>
+      <w:r>
+        <w:rPr>
+          <w:rFonts w:ascii="Times New Roman" w:hAnsi="Times New Roman" w:cs="Times New Roman"/>
+        </w:rPr>
+        <w:t xml:space="preserve"> = </w:t>
+      </w:r>
+      <w:proofErr w:type="spellStart"/>
+      <w:r>
+        <w:rPr>
+          <w:rFonts w:ascii="Times New Roman" w:hAnsi="Times New Roman" w:cs="Times New Roman"/>
+        </w:rPr>
+        <w:t>subSysMod.getSubSystem</w:t>
+      </w:r>
+      <w:proofErr w:type="spellEnd"/>
+      <w:r>
+        <w:rPr>
+          <w:rFonts w:ascii="Times New Roman" w:hAnsi="Times New Roman" w:cs="Times New Roman"/>
+        </w:rPr>
+        <w:t xml:space="preserve">(); </w:t>
+      </w:r>
+    </w:p>
+    <w:p>
+      <w:pPr>
+        <w:rPr>
+          <w:rFonts w:ascii="Times New Roman" w:hAnsi="Times New Roman" w:cs="Times New Roman"/>
+        </w:rPr>
+      </w:pPr>
+      <w:r>
+        <w:rPr>
+          <w:rFonts w:ascii="Times New Roman" w:hAnsi="Times New Roman" w:cs="Times New Roman"/>
+        </w:rPr>
+        <w:t>if (</w:t>
+      </w:r>
+      <w:proofErr w:type="spellStart"/>
+      <w:r>
+        <w:rPr>
+          <w:rFonts w:ascii="Times New Roman" w:hAnsi="Times New Roman" w:cs="Times New Roman"/>
+        </w:rPr>
+        <w:t>moduleDependees.contains</w:t>
+      </w:r>
+      <w:proofErr w:type="spellEnd"/>
+      <w:r>
+        <w:rPr>
+          <w:rFonts w:ascii="Times New Roman" w:hAnsi="Times New Roman" w:cs="Times New Roman"/>
+        </w:rPr>
         <w:t>(</w:t>
       </w:r>
       <w:proofErr w:type="spellStart"/>
       <w:r>
-        <w:t>pagePath</w:t>
+        <w:rPr>
+          <w:rFonts w:ascii="Times New Roman" w:hAnsi="Times New Roman" w:cs="Times New Roman"/>
+        </w:rPr>
+        <w:t>ourSubSystem</w:t>
       </w:r>
       <w:proofErr w:type="spellEnd"/>
       <w:r>
-        <w:t>);</w:t>
-      </w:r>
-    </w:p>
-    <w:p>
-      <w:pPr>
-        <w:rPr>
-          <w:rFonts w:ascii="Times New Roman" w:hAnsi="Times New Roman" w:cs="Times New Roman"/>
-          <w:b/>
-        </w:rPr>
-      </w:pPr>
-      <w:r>
-        <w:rPr>
-          <w:rFonts w:ascii="Times New Roman" w:hAnsi="Times New Roman" w:cs="Times New Roman"/>
-          <w:b/>
-        </w:rPr>
-        <w:t>Switch Statements</w:t>
-      </w:r>
-    </w:p>
-    <w:p>
-      <w:pPr>
-        <w:pStyle w:val="ListParagraph"/>
-        <w:numPr>
-          <w:ilvl w:val="0"/>
-          <w:numId w:val="7"/>
-        </w:numPr>
-        <w:rPr>
-          <w:rFonts w:ascii="Times New Roman" w:hAnsi="Times New Roman" w:cs="Times New Roman"/>
-          <w:b/>
-        </w:rPr>
-      </w:pPr>
-      <w:r>
-        <w:t>It’s hard to make a small switch statement</w:t>
-      </w:r>
-    </w:p>
-    <w:p>
-      <w:pPr>
-        <w:pStyle w:val="ListParagraph"/>
-        <w:numPr>
-          <w:ilvl w:val="0"/>
-          <w:numId w:val="8"/>
-        </w:numPr>
-        <w:rPr>
-          <w:rFonts w:ascii="Times New Roman" w:hAnsi="Times New Roman" w:cs="Times New Roman"/>
-          <w:b/>
-        </w:rPr>
-      </w:pPr>
-      <w:r>
-        <w:t>Because switch cases is definitely a large function.</w:t>
-      </w:r>
-    </w:p>
-    <w:p>
-      <w:pPr>
-        <w:pStyle w:val="ListParagraph"/>
-        <w:numPr>
-          <w:ilvl w:val="0"/>
-          <w:numId w:val="7"/>
-        </w:numPr>
-        <w:rPr>
-          <w:rFonts w:ascii="Times New Roman" w:hAnsi="Times New Roman" w:cs="Times New Roman"/>
-          <w:b/>
-        </w:rPr>
-      </w:pPr>
-      <w:r>
-        <w:t>It’s also hard to make a switch statement that does one thing</w:t>
-      </w:r>
-    </w:p>
-    <w:p>
-      <w:pPr>
-        <w:pStyle w:val="ListParagraph"/>
-        <w:numPr>
-          <w:ilvl w:val="0"/>
-          <w:numId w:val="7"/>
-        </w:numPr>
-        <w:rPr>
-          <w:rFonts w:ascii="Times New Roman" w:hAnsi="Times New Roman" w:cs="Times New Roman"/>
-          <w:b/>
-        </w:rPr>
-      </w:pPr>
-      <w:r>
-        <w:t>M</w:t>
-      </w:r>
-      <w:r>
-        <w:t>ake sure that each switch statement is buried in a low-level class and is never repeated.</w:t>
+        <w:rPr>
+          <w:rFonts w:ascii="Times New Roman" w:hAnsi="Times New Roman" w:cs="Times New Roman"/>
+        </w:rPr>
+        <w:t>))</w:t>
+      </w:r>
+    </w:p>
+    <w:p>
+      <w:pPr>
+        <w:rPr>
+          <w:rFonts w:ascii="Times New Roman" w:hAnsi="Times New Roman" w:cs="Times New Roman"/>
+        </w:rPr>
+      </w:pPr>
+      <w:r>
+        <w:rPr>
+          <w:rFonts w:ascii="Times New Roman" w:hAnsi="Times New Roman" w:cs="Times New Roman"/>
+        </w:rPr>
+        <w:t xml:space="preserve">The author of the original code may have written the comment first (unlikely) and then written the code to </w:t>
+      </w:r>
+      <w:proofErr w:type="spellStart"/>
+      <w:r>
+        <w:rPr>
+          <w:rFonts w:ascii="Times New Roman" w:hAnsi="Times New Roman" w:cs="Times New Roman"/>
+        </w:rPr>
+        <w:t>fulfill</w:t>
+      </w:r>
+      <w:proofErr w:type="spellEnd"/>
+      <w:r>
+        <w:rPr>
+          <w:rFonts w:ascii="Times New Roman" w:hAnsi="Times New Roman" w:cs="Times New Roman"/>
+        </w:rPr>
+        <w:t xml:space="preserve"> the comment. However, the author should then hav</w:t>
+      </w:r>
+      <w:r>
+        <w:rPr>
+          <w:rFonts w:ascii="Times New Roman" w:hAnsi="Times New Roman" w:cs="Times New Roman"/>
+        </w:rPr>
+        <w:t>e refactored the code,</w:t>
+      </w:r>
+      <w:r>
+        <w:rPr>
+          <w:rFonts w:ascii="Times New Roman" w:hAnsi="Times New Roman" w:cs="Times New Roman"/>
+        </w:rPr>
+        <w:t xml:space="preserve"> so that the comment could be removed.</w:t>
       </w:r>
     </w:p>
     <w:p>
@@ -580,1140 +2677,219 @@
           <w:b/>
         </w:rPr>
         <w:lastRenderedPageBreak/>
-        <w:t>Use Descriptive Names</w:t>
-      </w:r>
-    </w:p>
-    <w:p>
-      <w:pPr>
-        <w:pStyle w:val="ListParagraph"/>
-        <w:numPr>
-          <w:ilvl w:val="0"/>
-          <w:numId w:val="9"/>
-        </w:numPr>
-        <w:rPr>
-          <w:rFonts w:ascii="Times New Roman" w:hAnsi="Times New Roman" w:cs="Times New Roman"/>
-          <w:b/>
-        </w:rPr>
-      </w:pPr>
-      <w:r>
-        <w:t>A long descriptive name is better than a short enigmatic name.</w:t>
-      </w:r>
-    </w:p>
-    <w:p>
-      <w:pPr>
-        <w:pStyle w:val="ListParagraph"/>
-        <w:numPr>
-          <w:ilvl w:val="0"/>
-          <w:numId w:val="9"/>
-        </w:numPr>
-        <w:rPr>
-          <w:rFonts w:ascii="Times New Roman" w:hAnsi="Times New Roman" w:cs="Times New Roman"/>
-          <w:b/>
-        </w:rPr>
-      </w:pPr>
-      <w:r>
-        <w:t>D</w:t>
-      </w:r>
-      <w:r>
-        <w:t>escriptive names will clarify the design of the module in your mind and help you to improve it.</w:t>
-      </w:r>
-    </w:p>
-    <w:p>
-      <w:pPr>
-        <w:pStyle w:val="ListParagraph"/>
-        <w:numPr>
-          <w:ilvl w:val="0"/>
-          <w:numId w:val="9"/>
-        </w:numPr>
-        <w:rPr>
-          <w:rFonts w:ascii="Times New Roman" w:hAnsi="Times New Roman" w:cs="Times New Roman"/>
-          <w:b/>
-        </w:rPr>
-      </w:pPr>
-      <w:r>
-        <w:t>Be consistent in your names</w:t>
-      </w:r>
-    </w:p>
-    <w:p>
-      <w:pPr>
-        <w:pStyle w:val="ListParagraph"/>
-        <w:numPr>
-          <w:ilvl w:val="0"/>
-          <w:numId w:val="8"/>
-        </w:numPr>
-        <w:rPr>
-          <w:rFonts w:ascii="Times New Roman" w:hAnsi="Times New Roman" w:cs="Times New Roman"/>
-          <w:b/>
-        </w:rPr>
-      </w:pPr>
-      <w:r>
-        <w:t>Use the same phrases, nouns, and verbs in the function names you choose for your modules.</w:t>
-      </w:r>
-    </w:p>
-    <w:p>
-      <w:pPr>
-        <w:pStyle w:val="ListParagraph"/>
-        <w:numPr>
-          <w:ilvl w:val="0"/>
-          <w:numId w:val="8"/>
-        </w:numPr>
-        <w:rPr>
-          <w:rFonts w:ascii="Times New Roman" w:hAnsi="Times New Roman" w:cs="Times New Roman"/>
-          <w:b/>
-        </w:rPr>
-      </w:pPr>
-      <w:r>
-        <w:t>F</w:t>
-      </w:r>
-      <w:r>
-        <w:t xml:space="preserve">or example, the names </w:t>
-      </w:r>
+        <w:t>HTML Comments</w:t>
+      </w:r>
+    </w:p>
+    <w:p>
+      <w:pPr>
+        <w:pStyle w:val="ListParagraph"/>
+        <w:numPr>
+          <w:ilvl w:val="0"/>
+          <w:numId w:val="15"/>
+        </w:numPr>
+        <w:rPr>
+          <w:rFonts w:ascii="Times New Roman" w:hAnsi="Times New Roman" w:cs="Times New Roman"/>
+          <w:b/>
+        </w:rPr>
+      </w:pPr>
+      <w:r>
+        <w:rPr>
+          <w:rFonts w:ascii="Times New Roman" w:hAnsi="Times New Roman" w:cs="Times New Roman"/>
+        </w:rPr>
+        <w:t>source code comments is an abomination</w:t>
+      </w:r>
+    </w:p>
+    <w:p>
+      <w:pPr>
+        <w:rPr>
+          <w:rFonts w:ascii="Times New Roman" w:hAnsi="Times New Roman" w:cs="Times New Roman"/>
+          <w:b/>
+        </w:rPr>
+      </w:pPr>
+      <w:r>
+        <w:rPr>
+          <w:rFonts w:ascii="Times New Roman" w:hAnsi="Times New Roman" w:cs="Times New Roman"/>
+          <w:b/>
+        </w:rPr>
+        <w:t>Too Much Information</w:t>
+      </w:r>
+    </w:p>
+    <w:p>
+      <w:pPr>
+        <w:pStyle w:val="ListParagraph"/>
+        <w:numPr>
+          <w:ilvl w:val="0"/>
+          <w:numId w:val="15"/>
+        </w:numPr>
+        <w:rPr>
+          <w:rFonts w:ascii="Times New Roman" w:hAnsi="Times New Roman" w:cs="Times New Roman"/>
+          <w:b/>
+        </w:rPr>
+      </w:pPr>
+      <w:r>
+        <w:rPr>
+          <w:rFonts w:ascii="Times New Roman" w:hAnsi="Times New Roman" w:cs="Times New Roman"/>
+        </w:rPr>
+        <w:t>Don’t put interesting historical discussions or irrelevant descriptions of details into your comments.</w:t>
+      </w:r>
+    </w:p>
+    <w:p>
+      <w:pPr>
+        <w:rPr>
+          <w:rFonts w:ascii="Times New Roman" w:hAnsi="Times New Roman" w:cs="Times New Roman"/>
+          <w:b/>
+        </w:rPr>
+      </w:pPr>
       <w:proofErr w:type="spellStart"/>
       <w:r>
-        <w:t>includeSetup</w:t>
+        <w:rPr>
+          <w:rFonts w:ascii="Times New Roman" w:hAnsi="Times New Roman" w:cs="Times New Roman"/>
+          <w:b/>
+        </w:rPr>
+        <w:t>Inobvious</w:t>
       </w:r>
       <w:proofErr w:type="spellEnd"/>
       <w:r>
-        <w:t/>
-      </w:r>
+        <w:rPr>
+          <w:rFonts w:ascii="Times New Roman" w:hAnsi="Times New Roman" w:cs="Times New Roman"/>
+          <w:b/>
+        </w:rPr>
+        <w:t xml:space="preserve"> Connection</w:t>
+      </w:r>
+    </w:p>
+    <w:p>
+      <w:pPr>
+        <w:pStyle w:val="ListParagraph"/>
+        <w:numPr>
+          <w:ilvl w:val="0"/>
+          <w:numId w:val="15"/>
+        </w:numPr>
+        <w:rPr>
+          <w:rFonts w:ascii="Times New Roman" w:hAnsi="Times New Roman" w:cs="Times New Roman"/>
+          <w:b/>
+        </w:rPr>
+      </w:pPr>
+      <w:r>
+        <w:rPr>
+          <w:rFonts w:ascii="Times New Roman" w:hAnsi="Times New Roman" w:cs="Times New Roman"/>
+          <w:b/>
+        </w:rPr>
+        <w:t>The comment and the code should be obvious.</w:t>
+      </w:r>
+    </w:p>
+    <w:p>
+      <w:pPr>
+        <w:rPr>
+          <w:rFonts w:ascii="Times New Roman" w:hAnsi="Times New Roman" w:cs="Times New Roman"/>
+          <w:b/>
+        </w:rPr>
+      </w:pPr>
+      <w:r>
+        <w:rPr>
+          <w:rFonts w:ascii="Times New Roman" w:hAnsi="Times New Roman" w:cs="Times New Roman"/>
+          <w:b/>
+        </w:rPr>
+        <w:t>Function Headers</w:t>
+      </w:r>
+    </w:p>
+    <w:p>
+      <w:pPr>
+        <w:pStyle w:val="ListParagraph"/>
+        <w:numPr>
+          <w:ilvl w:val="0"/>
+          <w:numId w:val="15"/>
+        </w:numPr>
+        <w:rPr>
+          <w:rFonts w:ascii="Times New Roman" w:hAnsi="Times New Roman" w:cs="Times New Roman"/>
+          <w:b/>
+        </w:rPr>
+      </w:pPr>
+      <w:r>
+        <w:rPr>
+          <w:rFonts w:ascii="Times New Roman" w:hAnsi="Times New Roman" w:cs="Times New Roman"/>
+        </w:rPr>
+        <w:t>A well-chosen name for a small function that does one thing is usually better than a comment header.</w:t>
+      </w:r>
+    </w:p>
+    <w:p>
+      <w:pPr>
+        <w:rPr>
+          <w:rFonts w:ascii="Times New Roman" w:hAnsi="Times New Roman" w:cs="Times New Roman"/>
+          <w:b/>
+        </w:rPr>
+      </w:pPr>
       <w:proofErr w:type="spellStart"/>
       <w:r>
-        <w:t>AndTeardownPages</w:t>
+        <w:rPr>
+          <w:rFonts w:ascii="Times New Roman" w:hAnsi="Times New Roman" w:cs="Times New Roman"/>
+          <w:b/>
+        </w:rPr>
+        <w:t>Javadocs</w:t>
       </w:r>
       <w:proofErr w:type="spellEnd"/>
       <w:r>
-        <w:t xml:space="preserve">, </w:t>
+        <w:rPr>
+          <w:rFonts w:ascii="Times New Roman" w:hAnsi="Times New Roman" w:cs="Times New Roman"/>
+          <w:b/>
+        </w:rPr>
+        <w:t xml:space="preserve"> in </w:t>
       </w:r>
       <w:proofErr w:type="spellStart"/>
       <w:r>
-        <w:t>includeSetupPages</w:t>
+        <w:rPr>
+          <w:rFonts w:ascii="Times New Roman" w:hAnsi="Times New Roman" w:cs="Times New Roman"/>
+          <w:b/>
+        </w:rPr>
+        <w:t>Nonpublic</w:t>
       </w:r>
       <w:proofErr w:type="spellEnd"/>
       <w:r>
-        <w:t xml:space="preserve">, </w:t>
+        <w:rPr>
+          <w:rFonts w:ascii="Times New Roman" w:hAnsi="Times New Roman" w:cs="Times New Roman"/>
+          <w:b/>
+        </w:rPr>
+        <w:t xml:space="preserve"> Code</w:t>
+      </w:r>
+    </w:p>
+    <w:p>
+      <w:pPr>
+        <w:pStyle w:val="ListParagraph"/>
+        <w:numPr>
+          <w:ilvl w:val="0"/>
+          <w:numId w:val="15"/>
+        </w:numPr>
+        <w:rPr>
+          <w:rFonts w:ascii="Times New Roman" w:hAnsi="Times New Roman" w:cs="Times New Roman"/>
+          <w:b/>
+        </w:rPr>
+      </w:pPr>
+      <w:r>
+        <w:rPr>
+          <w:rFonts w:ascii="Times New Roman" w:hAnsi="Times New Roman" w:cs="Times New Roman"/>
+        </w:rPr>
+        <w:t xml:space="preserve">As useful as </w:t>
       </w:r>
       <w:proofErr w:type="spellStart"/>
       <w:r>
-        <w:t>includeSuiteSetupPage</w:t>
+        <w:rPr>
+          <w:rFonts w:ascii="Times New Roman" w:hAnsi="Times New Roman" w:cs="Times New Roman"/>
+        </w:rPr>
+        <w:t>javadocs</w:t>
       </w:r>
       <w:proofErr w:type="spellEnd"/>
       <w:r>
-        <w:t xml:space="preserve">, and </w:t>
-      </w:r>
-      <w:proofErr w:type="spellStart"/>
-      <w:r>
-        <w:t>includeSetupPage</w:t>
-      </w:r>
-      <w:proofErr w:type="spellEnd"/>
-      <w:r>
-        <w:t>.</w:t>
-      </w:r>
-    </w:p>
-    <w:p>
-      <w:pPr>
-        <w:rPr>
-          <w:rFonts w:ascii="Times New Roman" w:hAnsi="Times New Roman" w:cs="Times New Roman"/>
-          <w:b/>
-        </w:rPr>
-      </w:pPr>
-      <w:r>
-        <w:rPr>
-          <w:rFonts w:ascii="Times New Roman" w:hAnsi="Times New Roman" w:cs="Times New Roman"/>
-          <w:b/>
-        </w:rPr>
-        <w:t>Function Arguments</w:t>
-      </w:r>
-    </w:p>
-    <w:p>
-      <w:pPr>
-        <w:pStyle w:val="ListParagraph"/>
-        <w:numPr>
-          <w:ilvl w:val="0"/>
-          <w:numId w:val="12"/>
-        </w:numPr>
-        <w:rPr>
-          <w:rFonts w:ascii="Times New Roman" w:hAnsi="Times New Roman" w:cs="Times New Roman"/>
-          <w:b/>
-        </w:rPr>
-      </w:pPr>
-      <w:r>
-        <w:rPr>
-          <w:rFonts w:ascii="Times New Roman" w:hAnsi="Times New Roman" w:cs="Times New Roman"/>
-          <w:b/>
-        </w:rPr>
-        <w:t>Ideal numbers of arguments for a functions</w:t>
-      </w:r>
-    </w:p>
-    <w:p>
-      <w:pPr>
-        <w:pStyle w:val="ListParagraph"/>
-        <w:numPr>
-          <w:ilvl w:val="0"/>
-          <w:numId w:val="14"/>
-        </w:numPr>
-        <w:rPr>
-          <w:rFonts w:ascii="Times New Roman" w:hAnsi="Times New Roman" w:cs="Times New Roman"/>
-          <w:b/>
-        </w:rPr>
-      </w:pPr>
-      <w:r>
-        <w:rPr>
-          <w:rFonts w:ascii="Times New Roman" w:hAnsi="Times New Roman" w:cs="Times New Roman"/>
-        </w:rPr>
-        <w:t>Zero (</w:t>
-      </w:r>
-      <w:proofErr w:type="spellStart"/>
-      <w:r>
-        <w:rPr>
-          <w:rFonts w:ascii="Times New Roman" w:hAnsi="Times New Roman" w:cs="Times New Roman"/>
-        </w:rPr>
-        <w:t>niladic</w:t>
-      </w:r>
-      <w:proofErr w:type="spellEnd"/>
-      <w:r>
-        <w:rPr>
-          <w:rFonts w:ascii="Times New Roman" w:hAnsi="Times New Roman" w:cs="Times New Roman"/>
-        </w:rPr>
-        <w:t>)</w:t>
-      </w:r>
-    </w:p>
-    <w:p>
-      <w:pPr>
-        <w:pStyle w:val="ListParagraph"/>
-        <w:numPr>
-          <w:ilvl w:val="0"/>
-          <w:numId w:val="14"/>
-        </w:numPr>
-        <w:rPr>
-          <w:rFonts w:ascii="Times New Roman" w:hAnsi="Times New Roman" w:cs="Times New Roman"/>
-          <w:b/>
-        </w:rPr>
-      </w:pPr>
-      <w:r>
-        <w:rPr>
-          <w:rFonts w:ascii="Times New Roman" w:hAnsi="Times New Roman" w:cs="Times New Roman"/>
-        </w:rPr>
-        <w:t>One (monadic)</w:t>
-      </w:r>
-    </w:p>
-    <w:p>
-      <w:pPr>
-        <w:pStyle w:val="ListParagraph"/>
-        <w:numPr>
-          <w:ilvl w:val="0"/>
-          <w:numId w:val="14"/>
-        </w:numPr>
-        <w:rPr>
-          <w:rFonts w:ascii="Times New Roman" w:hAnsi="Times New Roman" w:cs="Times New Roman"/>
-          <w:b/>
-        </w:rPr>
-      </w:pPr>
-      <w:r>
-        <w:rPr>
-          <w:rFonts w:ascii="Times New Roman" w:hAnsi="Times New Roman" w:cs="Times New Roman"/>
-        </w:rPr>
-        <w:t>Two (dyadic)</w:t>
-      </w:r>
-    </w:p>
-    <w:p>
-      <w:pPr>
-        <w:pStyle w:val="ListParagraph"/>
-        <w:numPr>
-          <w:ilvl w:val="0"/>
-          <w:numId w:val="14"/>
-        </w:numPr>
-        <w:rPr>
-          <w:rFonts w:ascii="Times New Roman" w:hAnsi="Times New Roman" w:cs="Times New Roman"/>
-          <w:b/>
-        </w:rPr>
-      </w:pPr>
-      <w:r>
-        <w:rPr>
-          <w:rFonts w:ascii="Times New Roman" w:hAnsi="Times New Roman" w:cs="Times New Roman"/>
-        </w:rPr>
-        <w:t>Three (triadic)</w:t>
-      </w:r>
-    </w:p>
-    <w:p>
-      <w:pPr>
-        <w:pStyle w:val="ListParagraph"/>
-        <w:numPr>
-          <w:ilvl w:val="0"/>
-          <w:numId w:val="14"/>
-        </w:numPr>
-        <w:rPr>
-          <w:rFonts w:ascii="Times New Roman" w:hAnsi="Times New Roman" w:cs="Times New Roman"/>
-          <w:b/>
-        </w:rPr>
-      </w:pPr>
-      <w:r>
-        <w:rPr>
-          <w:rFonts w:ascii="Times New Roman" w:hAnsi="Times New Roman" w:cs="Times New Roman"/>
-        </w:rPr>
-        <w:t>More than three (</w:t>
-      </w:r>
-      <w:proofErr w:type="spellStart"/>
-      <w:r>
-        <w:rPr>
-          <w:rFonts w:ascii="Times New Roman" w:hAnsi="Times New Roman" w:cs="Times New Roman"/>
-        </w:rPr>
-        <w:t>polyadic</w:t>
-      </w:r>
-      <w:proofErr w:type="spellEnd"/>
-      <w:r>
-        <w:rPr>
-          <w:rFonts w:ascii="Times New Roman" w:hAnsi="Times New Roman" w:cs="Times New Roman"/>
-        </w:rPr>
-        <w:t>)</w:t>
-      </w:r>
-      <w:r>
-        <w:rPr>
-          <w:rFonts w:ascii="Times New Roman" w:hAnsi="Times New Roman" w:cs="Times New Roman"/>
-        </w:rPr>
-        <w:t xml:space="preserve"> – requires very justification and then shouldn’t be used anyway</w:t>
-      </w:r>
-    </w:p>
-    <w:p>
-      <w:pPr>
-        <w:rPr>
-          <w:rFonts w:ascii="Times New Roman" w:hAnsi="Times New Roman" w:cs="Times New Roman"/>
-          <w:b/>
-        </w:rPr>
-      </w:pPr>
-      <w:r>
-        <w:rPr>
-          <w:rFonts w:ascii="Times New Roman" w:hAnsi="Times New Roman" w:cs="Times New Roman"/>
-          <w:b/>
-        </w:rPr>
-        <w:t>Common Monadic Forms</w:t>
-      </w:r>
-    </w:p>
-    <w:p>
-      <w:pPr>
-        <w:pStyle w:val="ListParagraph"/>
-        <w:numPr>
-          <w:ilvl w:val="0"/>
-          <w:numId w:val="12"/>
-        </w:numPr>
-        <w:rPr>
-          <w:rFonts w:ascii="Times New Roman" w:hAnsi="Times New Roman" w:cs="Times New Roman"/>
-          <w:b/>
-        </w:rPr>
-      </w:pPr>
-      <w:r>
-        <w:rPr>
-          <w:rFonts w:ascii="Times New Roman" w:hAnsi="Times New Roman" w:cs="Times New Roman"/>
-        </w:rPr>
-        <w:t>Event is a less common but a very useful form for a single argument function</w:t>
-      </w:r>
-    </w:p>
-    <w:p>
-      <w:pPr>
-        <w:pStyle w:val="ListParagraph"/>
-        <w:numPr>
-          <w:ilvl w:val="0"/>
-          <w:numId w:val="12"/>
-        </w:numPr>
-        <w:rPr>
-          <w:rFonts w:ascii="Times New Roman" w:hAnsi="Times New Roman" w:cs="Times New Roman"/>
-          <w:b/>
-        </w:rPr>
-      </w:pPr>
-      <w:r>
-        <w:t>P</w:t>
-      </w:r>
-      <w:r>
-        <w:t>rogram is meant to interpret the function call as an event and use the argument to alter the state of the system</w:t>
-      </w:r>
-    </w:p>
-    <w:p>
-      <w:pPr>
-        <w:pStyle w:val="ListParagraph"/>
-        <w:numPr>
-          <w:ilvl w:val="0"/>
-          <w:numId w:val="15"/>
-        </w:numPr>
-        <w:rPr>
-          <w:rFonts w:ascii="Times New Roman" w:hAnsi="Times New Roman" w:cs="Times New Roman"/>
-          <w:b/>
-        </w:rPr>
-      </w:pPr>
-      <w:r>
-        <w:t>F</w:t>
-      </w:r>
-      <w:r>
-        <w:t xml:space="preserve">or example, void </w:t>
-      </w:r>
-      <w:proofErr w:type="spellStart"/>
-      <w:r>
-        <w:t>passwordAttemptFailedNtimes</w:t>
-      </w:r>
-      <w:proofErr w:type="spellEnd"/>
-      <w:r>
-        <w:t>(</w:t>
-      </w:r>
-      <w:proofErr w:type="spellStart"/>
-      <w:r>
-        <w:t>int</w:t>
-      </w:r>
-      <w:proofErr w:type="spellEnd"/>
-      <w:r>
-        <w:t xml:space="preserve"> attempts)</w:t>
-      </w:r>
-    </w:p>
-    <w:p>
-      <w:pPr>
-        <w:pStyle w:val="ListParagraph"/>
-        <w:numPr>
-          <w:ilvl w:val="0"/>
-          <w:numId w:val="17"/>
-        </w:numPr>
-        <w:rPr>
-          <w:rFonts w:ascii="Times New Roman" w:hAnsi="Times New Roman" w:cs="Times New Roman"/>
-          <w:b/>
-        </w:rPr>
-      </w:pPr>
-      <w:r>
-        <w:t>S</w:t>
-      </w:r>
-      <w:r>
-        <w:t>hould be very clear to the reader that this is an event.</w:t>
-      </w:r>
-    </w:p>
-    <w:p>
-      <w:pPr>
-        <w:rPr>
-          <w:rFonts w:ascii="Times New Roman" w:hAnsi="Times New Roman" w:cs="Times New Roman"/>
-          <w:b/>
-        </w:rPr>
-      </w:pPr>
-      <w:r>
-        <w:rPr>
-          <w:rFonts w:ascii="Times New Roman" w:hAnsi="Times New Roman" w:cs="Times New Roman"/>
-          <w:b/>
-        </w:rPr>
-        <w:t>Flag Arguments</w:t>
-      </w:r>
-    </w:p>
-    <w:p>
-      <w:pPr>
-        <w:pStyle w:val="ListParagraph"/>
-        <w:numPr>
-          <w:ilvl w:val="0"/>
-          <w:numId w:val="17"/>
-        </w:numPr>
-        <w:rPr>
-          <w:rFonts w:ascii="Times New Roman" w:hAnsi="Times New Roman" w:cs="Times New Roman"/>
-          <w:b/>
-        </w:rPr>
-      </w:pPr>
-      <w:r>
-        <w:t xml:space="preserve">Passing a </w:t>
-      </w:r>
-      <w:proofErr w:type="spellStart"/>
-      <w:proofErr w:type="gramStart"/>
-      <w:r>
-        <w:t>boolean</w:t>
-      </w:r>
-      <w:proofErr w:type="spellEnd"/>
-      <w:proofErr w:type="gramEnd"/>
-      <w:r>
-        <w:t xml:space="preserve"> into a function is a truly terrible practice.</w:t>
-      </w:r>
-    </w:p>
-    <w:p>
-      <w:pPr>
-        <w:rPr>
-          <w:rFonts w:ascii="Times New Roman" w:hAnsi="Times New Roman" w:cs="Times New Roman"/>
-          <w:b/>
-        </w:rPr>
-      </w:pPr>
-      <w:r>
-        <w:rPr>
-          <w:rFonts w:ascii="Times New Roman" w:hAnsi="Times New Roman" w:cs="Times New Roman"/>
-          <w:b/>
-        </w:rPr>
-        <w:t>Dyadic Functions</w:t>
-      </w:r>
-    </w:p>
-    <w:p>
-      <w:pPr>
-        <w:pStyle w:val="ListParagraph"/>
-        <w:numPr>
-          <w:ilvl w:val="0"/>
-          <w:numId w:val="17"/>
-        </w:numPr>
-        <w:rPr>
-          <w:rFonts w:ascii="Times New Roman" w:hAnsi="Times New Roman" w:cs="Times New Roman"/>
-          <w:b/>
-        </w:rPr>
-      </w:pPr>
-      <w:r>
-        <w:t>function with two arguments is harder to understand than a monadic function</w:t>
-      </w:r>
-    </w:p>
-    <w:p>
-      <w:pPr>
-        <w:pStyle w:val="ListParagraph"/>
-        <w:numPr>
-          <w:ilvl w:val="0"/>
-          <w:numId w:val="15"/>
-        </w:numPr>
-        <w:rPr>
-          <w:rFonts w:ascii="Times New Roman" w:hAnsi="Times New Roman" w:cs="Times New Roman"/>
-          <w:b/>
-        </w:rPr>
-      </w:pPr>
-      <w:r>
-        <w:t>For exam</w:t>
-      </w:r>
-      <w:r>
-        <w:t/>
-      </w:r>
-      <w:proofErr w:type="spellStart"/>
-      <w:r>
-        <w:t>ple</w:t>
-      </w:r>
-      <w:proofErr w:type="spellEnd"/>
-      <w:r>
-        <w:t xml:space="preserve">, </w:t>
-      </w:r>
-      <w:proofErr w:type="spellStart"/>
-      <w:proofErr w:type="gramStart"/>
-      <w:r>
-        <w:t>writeField</w:t>
-      </w:r>
-      <w:proofErr w:type="spellEnd"/>
-      <w:r>
-        <w:t>(</w:t>
-      </w:r>
-      <w:proofErr w:type="gramEnd"/>
-      <w:r>
-        <w:t xml:space="preserve">name) is easier to understand than </w:t>
-      </w:r>
-      <w:proofErr w:type="spellStart"/>
-      <w:r>
-        <w:t>writeField</w:t>
-      </w:r>
-      <w:proofErr w:type="spellEnd"/>
-      <w:r>
-        <w:t>(output-Stream, name).</w:t>
-      </w:r>
-    </w:p>
-    <w:p>
-      <w:pPr>
-        <w:pStyle w:val="ListParagraph"/>
-        <w:numPr>
-          <w:ilvl w:val="0"/>
-          <w:numId w:val="17"/>
-        </w:numPr>
-        <w:rPr>
-          <w:rFonts w:ascii="Times New Roman" w:hAnsi="Times New Roman" w:cs="Times New Roman"/>
-          <w:b/>
-        </w:rPr>
-      </w:pPr>
-      <w:r>
-        <w:t>T</w:t>
-      </w:r>
-      <w:r>
-        <w:t>he meaning of both is clear, the first glides past the eye, easily depositing its meaning.</w:t>
-      </w:r>
-    </w:p>
-    <w:p>
-      <w:pPr>
-        <w:pStyle w:val="ListParagraph"/>
-        <w:numPr>
-          <w:ilvl w:val="0"/>
-          <w:numId w:val="17"/>
-        </w:numPr>
-        <w:rPr>
-          <w:rFonts w:ascii="Times New Roman" w:hAnsi="Times New Roman" w:cs="Times New Roman"/>
-          <w:b/>
-        </w:rPr>
-      </w:pPr>
-      <w:r>
-        <w:t>The second requires a short pause until we learn to ignore the first parameter.</w:t>
-      </w:r>
-    </w:p>
-    <w:p>
-      <w:pPr>
-        <w:rPr>
-          <w:rFonts w:ascii="Times New Roman" w:hAnsi="Times New Roman" w:cs="Times New Roman"/>
-          <w:b/>
-        </w:rPr>
-      </w:pPr>
-      <w:r>
-        <w:rPr>
-          <w:rFonts w:ascii="Times New Roman" w:hAnsi="Times New Roman" w:cs="Times New Roman"/>
-          <w:b/>
-        </w:rPr>
-        <w:t>Triads</w:t>
-      </w:r>
-    </w:p>
-    <w:p>
-      <w:pPr>
-        <w:pStyle w:val="ListParagraph"/>
-        <w:numPr>
-          <w:ilvl w:val="0"/>
-          <w:numId w:val="18"/>
-        </w:numPr>
-        <w:rPr>
-          <w:rFonts w:ascii="Times New Roman" w:hAnsi="Times New Roman" w:cs="Times New Roman"/>
-          <w:b/>
-        </w:rPr>
-      </w:pPr>
-      <w:r>
-        <w:t>I</w:t>
-      </w:r>
-      <w:r>
-        <w:t>ssues of ordering, pausing, and ignoring are more than doubled</w:t>
-      </w:r>
-    </w:p>
-    <w:p>
-      <w:pPr>
-        <w:pStyle w:val="ListParagraph"/>
-      </w:pPr>
-      <w:r>
-        <w:t>-</w:t>
-      </w:r>
-      <w:r>
-        <w:t xml:space="preserve">For example, consider the common overload of </w:t>
-      </w:r>
-      <w:proofErr w:type="spellStart"/>
-      <w:r>
-        <w:t>assertEquals</w:t>
-      </w:r>
-      <w:proofErr w:type="spellEnd"/>
-      <w:r>
-        <w:t xml:space="preserve"> that takes three </w:t>
-      </w:r>
-      <w:proofErr w:type="spellStart"/>
-      <w:r>
-        <w:t>argu</w:t>
-      </w:r>
-      <w:proofErr w:type="spellEnd"/>
-      <w:r>
-        <w:t/>
-      </w:r>
-      <w:proofErr w:type="spellStart"/>
-      <w:r>
-        <w:t>ments</w:t>
-      </w:r>
-      <w:proofErr w:type="spellEnd"/>
-      <w:r>
-        <w:t xml:space="preserve">: </w:t>
-      </w:r>
-      <w:proofErr w:type="spellStart"/>
-      <w:proofErr w:type="gramStart"/>
-      <w:r>
-        <w:t>assertEquals</w:t>
-      </w:r>
-      <w:proofErr w:type="spellEnd"/>
-      <w:r>
-        <w:t>(</w:t>
-      </w:r>
-      <w:proofErr w:type="gramEnd"/>
-      <w:r>
-        <w:t>message, expected, actual).</w:t>
-      </w:r>
-    </w:p>
-    <w:p>
-      <w:pPr>
-        <w:pStyle w:val="ListParagraph"/>
-        <w:numPr>
-          <w:ilvl w:val="0"/>
-          <w:numId w:val="18"/>
-        </w:numPr>
-        <w:rPr>
-          <w:rFonts w:ascii="Times New Roman" w:hAnsi="Times New Roman" w:cs="Times New Roman"/>
-          <w:b/>
-        </w:rPr>
-      </w:pPr>
-      <w:r>
-        <w:t xml:space="preserve">a triad that is not quite so insidious: </w:t>
-      </w:r>
-      <w:proofErr w:type="spellStart"/>
-      <w:r>
-        <w:t>assertEquals</w:t>
-      </w:r>
-      <w:proofErr w:type="spellEnd"/>
-      <w:r>
-        <w:t>(1.0, amount, .001)</w:t>
-      </w:r>
-    </w:p>
-    <w:p>
-      <w:pPr>
-        <w:pStyle w:val="ListParagraph"/>
-        <w:numPr>
-          <w:ilvl w:val="0"/>
-          <w:numId w:val="18"/>
-        </w:numPr>
-        <w:rPr>
-          <w:rFonts w:ascii="Times New Roman" w:hAnsi="Times New Roman" w:cs="Times New Roman"/>
-          <w:b/>
-        </w:rPr>
-      </w:pPr>
-      <w:proofErr w:type="gramStart"/>
-      <w:r>
-        <w:t>requires</w:t>
-      </w:r>
-      <w:proofErr w:type="gramEnd"/>
-      <w:r>
-        <w:t xml:space="preserve"> a double-take, it’s one that’s worth taking.</w:t>
-      </w:r>
-    </w:p>
-    <w:p>
-      <w:pPr>
-        <w:rPr>
-          <w:rFonts w:ascii="Times New Roman" w:hAnsi="Times New Roman" w:cs="Times New Roman"/>
-          <w:b/>
-        </w:rPr>
-      </w:pPr>
-      <w:r>
-        <w:rPr>
-          <w:rFonts w:ascii="Times New Roman" w:hAnsi="Times New Roman" w:cs="Times New Roman"/>
-          <w:b/>
-        </w:rPr>
-        <w:t>Argument Objects</w:t>
-      </w:r>
-    </w:p>
-    <w:p>
-      <w:pPr>
-        <w:pStyle w:val="ListParagraph"/>
-        <w:numPr>
-          <w:ilvl w:val="0"/>
-          <w:numId w:val="19"/>
-        </w:numPr>
-        <w:rPr>
-          <w:rFonts w:ascii="Times New Roman" w:hAnsi="Times New Roman" w:cs="Times New Roman"/>
-          <w:b/>
-        </w:rPr>
-      </w:pPr>
-      <w:proofErr w:type="gramStart"/>
-      <w:r>
-        <w:t>a</w:t>
-      </w:r>
-      <w:proofErr w:type="gramEnd"/>
-      <w:r>
-        <w:t xml:space="preserve"> function seems to need more than two or three arguments, it is likely that some of those arguments ought to be wrapped into a class of their own.</w:t>
-      </w:r>
-    </w:p>
-    <w:p>
-      <w:pPr>
-        <w:pStyle w:val="ListParagraph"/>
-      </w:pPr>
-      <w:r>
-        <w:lastRenderedPageBreak/>
-        <w:t>-</w:t>
-      </w:r>
-      <w:r>
-        <w:t xml:space="preserve">for example, the difference between the two following declarations: </w:t>
-      </w:r>
-    </w:p>
-    <w:p>
-      <w:pPr>
-        <w:pStyle w:val="ListParagraph"/>
-      </w:pPr>
-      <w:r>
-        <w:t xml:space="preserve">Circle </w:t>
-      </w:r>
-      <w:proofErr w:type="spellStart"/>
-      <w:proofErr w:type="gramStart"/>
-      <w:r>
-        <w:t>makeCircle</w:t>
-      </w:r>
-      <w:proofErr w:type="spellEnd"/>
-      <w:r>
-        <w:t>(</w:t>
-      </w:r>
-      <w:proofErr w:type="gramEnd"/>
-      <w:r>
-        <w:t xml:space="preserve">double x, double y, double radius); Circle </w:t>
-      </w:r>
-      <w:proofErr w:type="spellStart"/>
-      <w:r>
-        <w:t>makeCircle</w:t>
-      </w:r>
-      <w:proofErr w:type="spellEnd"/>
-      <w:r>
-        <w:t xml:space="preserve">(Point </w:t>
-      </w:r>
-      <w:proofErr w:type="spellStart"/>
-      <w:r>
-        <w:t>center</w:t>
-      </w:r>
-      <w:proofErr w:type="spellEnd"/>
-      <w:r>
-        <w:t>, double radius);</w:t>
-      </w:r>
-    </w:p>
-    <w:p>
-      <w:pPr>
-        <w:pStyle w:val="ListParagraph"/>
-        <w:numPr>
-          <w:ilvl w:val="0"/>
-          <w:numId w:val="19"/>
-        </w:numPr>
-      </w:pPr>
-      <w:r>
-        <w:t>Reducing the number of arguments by creating objects out of them may seem like cheating, but it’s not.</w:t>
-      </w:r>
-    </w:p>
-    <w:p>
-      <w:pPr>
-        <w:rPr>
-          <w:b/>
-        </w:rPr>
-      </w:pPr>
-      <w:r>
-        <w:rPr>
-          <w:b/>
-        </w:rPr>
-        <w:t>Argument Lists</w:t>
-      </w:r>
-    </w:p>
-    <w:p>
-      <w:pPr>
-        <w:pStyle w:val="ListParagraph"/>
-        <w:numPr>
-          <w:ilvl w:val="0"/>
-          <w:numId w:val="19"/>
-        </w:numPr>
-        <w:rPr>
-          <w:b/>
-        </w:rPr>
-      </w:pPr>
-      <w:r>
-        <w:t>for e</w:t>
-      </w:r>
-      <w:r>
-        <w:t xml:space="preserve">xample, </w:t>
-      </w:r>
-      <w:proofErr w:type="spellStart"/>
-      <w:r>
-        <w:t>String.format</w:t>
-      </w:r>
-      <w:proofErr w:type="spellEnd"/>
-      <w:r>
-        <w:t>("%s worked %.2f hours.", name, hours);</w:t>
-      </w:r>
-    </w:p>
-    <w:p>
-      <w:pPr>
-        <w:pStyle w:val="ListParagraph"/>
-        <w:numPr>
-          <w:ilvl w:val="0"/>
-          <w:numId w:val="19"/>
-        </w:numPr>
-      </w:pPr>
-      <w:r>
-        <w:t>If all variable arguments are treated the same way, as in the preceding example, then</w:t>
-      </w:r>
-      <w:r>
-        <w:t xml:space="preserve"> t</w:t>
-      </w:r>
-      <w:r>
-        <w:t>hey are the same as a single List argument.</w:t>
-      </w:r>
-    </w:p>
-    <w:p>
-      <w:pPr>
-        <w:rPr>
-          <w:b/>
-        </w:rPr>
-      </w:pPr>
-      <w:r>
-        <w:rPr>
-          <w:b/>
-        </w:rPr>
-        <w:t xml:space="preserve">Verbs and </w:t>
-      </w:r>
-      <w:proofErr w:type="spellStart"/>
-      <w:r>
-        <w:rPr>
-          <w:b/>
-        </w:rPr>
-        <w:t>Ketwords</w:t>
-      </w:r>
-      <w:proofErr w:type="spellEnd"/>
-    </w:p>
-    <w:p>
-      <w:pPr>
-        <w:pStyle w:val="ListParagraph"/>
-        <w:numPr>
-          <w:ilvl w:val="0"/>
-          <w:numId w:val="20"/>
-        </w:numPr>
-        <w:rPr>
-          <w:b/>
-        </w:rPr>
-      </w:pPr>
-      <w:r>
-        <w:t>C</w:t>
-      </w:r>
-      <w:r>
-        <w:t>hoosing good names for a function can go a long way toward explaining the intent of the function and the order and intent of the arguments</w:t>
-      </w:r>
-    </w:p>
-    <w:p>
-      <w:pPr>
-        <w:pStyle w:val="ListParagraph"/>
-        <w:numPr>
-          <w:ilvl w:val="0"/>
-          <w:numId w:val="15"/>
-        </w:numPr>
-        <w:rPr>
-          <w:b/>
-        </w:rPr>
-      </w:pPr>
-      <w:r>
-        <w:t xml:space="preserve">For example, </w:t>
-      </w:r>
-      <w:proofErr w:type="spellStart"/>
-      <w:r>
-        <w:t>assertEquals</w:t>
-      </w:r>
-      <w:proofErr w:type="spellEnd"/>
-      <w:r>
-        <w:t xml:space="preserve"> might be better written as </w:t>
-      </w:r>
-      <w:proofErr w:type="spellStart"/>
-      <w:proofErr w:type="gramStart"/>
-      <w:r>
-        <w:t>assertExpectedEqualsActual</w:t>
-      </w:r>
-      <w:proofErr w:type="spellEnd"/>
-      <w:r>
-        <w:t>(</w:t>
-      </w:r>
-      <w:proofErr w:type="gramEnd"/>
-      <w:r>
-        <w:t>expected, actual).</w:t>
-      </w:r>
-    </w:p>
-    <w:p>
-      <w:pPr>
-        <w:rPr>
-          <w:b/>
-        </w:rPr>
-      </w:pPr>
-      <w:r>
-        <w:rPr>
-          <w:b/>
-        </w:rPr>
-        <w:t>Chapter 4 Comments</w:t>
-      </w:r>
-    </w:p>
-    <w:p>
-      <w:pPr>
-        <w:pStyle w:val="ListParagraph"/>
-        <w:numPr>
-          <w:ilvl w:val="0"/>
-          <w:numId w:val="15"/>
-        </w:numPr>
-        <w:rPr>
-          <w:b/>
-        </w:rPr>
-      </w:pPr>
-      <w:r>
-        <w:t>The proper use of comments is to compensate fo</w:t>
-      </w:r>
-      <w:r>
-        <w:t xml:space="preserve">r our failure to express </w:t>
-      </w:r>
-      <w:proofErr w:type="spellStart"/>
-      <w:r>
-        <w:t>ourself</w:t>
-      </w:r>
-      <w:proofErr w:type="spellEnd"/>
-      <w:r>
-        <w:t xml:space="preserve"> in code.</w:t>
-      </w:r>
-    </w:p>
-    <w:p>
-      <w:pPr>
-        <w:rPr>
-          <w:b/>
-        </w:rPr>
-      </w:pPr>
-      <w:r>
-        <w:rPr>
-          <w:b/>
-        </w:rPr>
-        <w:t>Comments Do Not Make Up for Bad Code</w:t>
-      </w:r>
-    </w:p>
-    <w:p>
-      <w:pPr>
-        <w:pStyle w:val="ListParagraph"/>
-        <w:numPr>
-          <w:ilvl w:val="0"/>
-          <w:numId w:val="15"/>
-        </w:numPr>
-        <w:rPr>
-          <w:b/>
-        </w:rPr>
-      </w:pPr>
-      <w:r>
-        <w:t>Clear and expressive code with few comments is far superior to cluttered and complex code with lots of comments</w:t>
-      </w:r>
-    </w:p>
-    <w:p>
-      <w:pPr>
-        <w:rPr>
-          <w:b/>
-        </w:rPr>
-      </w:pPr>
-      <w:r>
-        <w:rPr>
-          <w:b/>
-        </w:rPr>
-        <w:t>Explain Yourself in Code</w:t>
-      </w:r>
-    </w:p>
-    <w:p>
-      <w:pPr>
-        <w:pStyle w:val="ListParagraph"/>
-        <w:numPr>
-          <w:ilvl w:val="0"/>
-          <w:numId w:val="15"/>
-        </w:numPr>
-        <w:rPr>
-          <w:b/>
-        </w:rPr>
-      </w:pPr>
-      <w:r>
-        <w:t>M</w:t>
-      </w:r>
-      <w:r>
-        <w:t>any programmers have taken this to mean that code is seldom, if ever, a good means for explanation</w:t>
-      </w:r>
-    </w:p>
-    <w:p>
-      <w:pPr>
-        <w:rPr>
-          <w:b/>
-        </w:rPr>
-      </w:pPr>
-      <w:r>
-        <w:rPr>
-          <w:b/>
-        </w:rPr>
-        <w:t>Goode Comments</w:t>
-      </w:r>
-    </w:p>
-    <w:p>
-      <w:pPr>
-        <w:pStyle w:val="ListParagraph"/>
-        <w:numPr>
-          <w:ilvl w:val="0"/>
-          <w:numId w:val="15"/>
-        </w:numPr>
-        <w:rPr>
-          <w:b/>
-        </w:rPr>
-      </w:pPr>
-      <w:r>
-        <w:t>good comment is the comment you found a way not to write</w:t>
-      </w:r>
-    </w:p>
-    <w:p>
-      <w:pPr>
-        <w:rPr>
-          <w:b/>
-        </w:rPr>
-      </w:pPr>
-      <w:r>
-        <w:rPr>
-          <w:b/>
-        </w:rPr>
-        <w:t>Legal Comments</w:t>
-      </w:r>
-    </w:p>
-    <w:p>
-      <w:pPr>
-        <w:pStyle w:val="ListParagraph"/>
-        <w:numPr>
-          <w:ilvl w:val="0"/>
-          <w:numId w:val="15"/>
-        </w:numPr>
-        <w:rPr>
-          <w:b/>
-        </w:rPr>
-      </w:pPr>
-      <w:r>
-        <w:t>Sometimes our corporate coding standards force us to write certain comments for legal reasons.</w:t>
-      </w:r>
-    </w:p>
-    <w:p>
-      <w:pPr>
-        <w:pStyle w:val="ListParagraph"/>
-      </w:pPr>
-      <w:r>
-        <w:t>-</w:t>
-      </w:r>
-      <w:r>
-        <w:t>For example, copyright and authorship statements are necessary and reasonable things to put into a comment at the start of each source file.</w:t>
-      </w:r>
-    </w:p>
-    <w:p>
-      <w:pPr>
-        <w:rPr>
-          <w:b/>
-        </w:rPr>
-      </w:pPr>
-      <w:r>
-        <w:rPr>
-          <w:b/>
-        </w:rPr>
-        <w:t>Informative Comments</w:t>
-      </w:r>
-    </w:p>
-    <w:p>
-      <w:pPr>
-        <w:pStyle w:val="ListParagraph"/>
-        <w:numPr>
-          <w:ilvl w:val="0"/>
-          <w:numId w:val="15"/>
-        </w:numPr>
-        <w:rPr>
-          <w:b/>
-        </w:rPr>
-      </w:pPr>
-      <w:r>
-        <w:t>I</w:t>
-      </w:r>
-      <w:r>
-        <w:t>t is sometimes useful to provide basic information with a comment.</w:t>
-      </w:r>
-    </w:p>
-    <w:p>
-      <w:pPr>
-        <w:rPr>
-          <w:b/>
-        </w:rPr>
-      </w:pPr>
-      <w:r>
-        <w:rPr>
-          <w:b/>
-        </w:rPr>
-        <w:t>Explanation of Intent</w:t>
-      </w:r>
-    </w:p>
-    <w:p>
-      <w:pPr>
-        <w:pStyle w:val="ListParagraph"/>
-        <w:numPr>
-          <w:ilvl w:val="0"/>
-          <w:numId w:val="15"/>
-        </w:numPr>
-        <w:rPr>
-          <w:b/>
-        </w:rPr>
-      </w:pPr>
-      <w:r>
-        <w:t>Sometimes a comment goes beyond just useful information about the implementation and provides the intent behind a decision.</w:t>
-      </w:r>
+        <w:rPr>
+          <w:rFonts w:ascii="Times New Roman" w:hAnsi="Times New Roman" w:cs="Times New Roman"/>
+        </w:rPr>
+        <w:t xml:space="preserve"> are for public APIs, they are anathema to code that is not intended for public consumption.</w:t>
+      </w:r>
+    </w:p>
+    <w:p>
+      <w:pPr>
+        <w:rPr>
+          <w:rFonts w:ascii="Times New Roman" w:hAnsi="Times New Roman" w:cs="Times New Roman"/>
+        </w:rPr>
+      </w:pPr>
       <w:bookmarkStart w:id="0" w:name="_GoBack"/>
       <w:bookmarkEnd w:id="0"/>
     </w:p>
@@ -2750,7 +3926,7 @@
   <w:abstractNum w:abstractNumId="9">
     <w:nsid w:val="35F24D5A"/>
     <w:multiLevelType w:val="hybridMultilevel"/>
-    <w:tmpl w:val="A5622D4A"/>
+    <w:tmpl w:val="C29A265C"/>
     <w:lvl w:ilvl="0" w:tplc="34090001">
       <w:start w:val="1"/>
       <w:numFmt w:val="bullet"/>
@@ -4453,7 +5629,6 @@
   <w:style w:type="character" w:default="1" w:styleId="DefaultParagraphFont">
     <w:name w:val="Default Paragraph Font"/>
     <w:uiPriority w:val="1"/>
-    <w:semiHidden/>
     <w:unhideWhenUsed/>
   </w:style>
   <w:style w:type="table" w:default="1" w:styleId="TableNormal">

</xml_diff>